<commit_message>
updating jupyter and report
- I modified some codes for the whole CA and started the report in Machine learning
</commit_message>
<xml_diff>
--- a/Report_Integrated_CA_ Mijail_Faust0_Blanco_Vargas.docx
+++ b/Report_Integrated_CA_ Mijail_Faust0_Blanco_Vargas.docx
@@ -4,12 +4,1958 @@
   <w:body>
     <w:p>
       <w:pPr>
-        <w:rPr>
-          <w:rFonts w:ascii="Times New Roman" w:hAnsi="Times New Roman" w:cs="Times New Roman"/>
-          <w:sz w:val="24"/>
-          <w:szCs w:val="24"/>
-        </w:rPr>
-      </w:pPr>
+        <w:jc w:val="both"/>
+        <w:rPr>
+          <w:rFonts w:ascii="Times New Roman" w:hAnsi="Times New Roman" w:cs="Times New Roman"/>
+          <w:b/>
+          <w:bCs/>
+          <w:sz w:val="28"/>
+          <w:szCs w:val="28"/>
+        </w:rPr>
+      </w:pPr>
+      <w:r>
+        <w:rPr>
+          <w:rFonts w:ascii="Times New Roman" w:hAnsi="Times New Roman" w:cs="Times New Roman"/>
+          <w:b/>
+          <w:bCs/>
+          <w:sz w:val="28"/>
+          <w:szCs w:val="28"/>
+        </w:rPr>
+        <w:t>1. Introduction</w:t>
+      </w:r>
+    </w:p>
+    <w:p>
+      <w:pPr>
+        <w:jc w:val="both"/>
+        <w:rPr>
+          <w:rFonts w:ascii="Times New Roman" w:hAnsi="Times New Roman" w:cs="Times New Roman"/>
+          <w:sz w:val="24"/>
+          <w:szCs w:val="24"/>
+        </w:rPr>
+      </w:pPr>
+      <w:r>
+        <w:rPr>
+          <w:rFonts w:ascii="Times New Roman" w:hAnsi="Times New Roman" w:cs="Times New Roman"/>
+          <w:sz w:val="24"/>
+          <w:szCs w:val="24"/>
+        </w:rPr>
+        <w:t xml:space="preserve">Nowadays, with all the advantages that technology offers us, many businesses are virtualized like for example the books that before we used to read them physically but </w:t>
+      </w:r>
+      <w:r>
+        <w:rPr>
+          <w:rFonts w:ascii="Times New Roman" w:hAnsi="Times New Roman" w:cs="Times New Roman"/>
+          <w:sz w:val="24"/>
+          <w:szCs w:val="24"/>
+        </w:rPr>
+        <w:t>now,</w:t>
+      </w:r>
+      <w:r>
+        <w:rPr>
+          <w:rFonts w:ascii="Times New Roman" w:hAnsi="Times New Roman" w:cs="Times New Roman"/>
+          <w:sz w:val="24"/>
+          <w:szCs w:val="24"/>
+        </w:rPr>
+        <w:t xml:space="preserve"> we can even read them online</w:t>
+      </w:r>
+      <w:r>
+        <w:rPr>
+          <w:rFonts w:ascii="Times New Roman" w:hAnsi="Times New Roman" w:cs="Times New Roman"/>
+          <w:sz w:val="24"/>
+          <w:szCs w:val="24"/>
+        </w:rPr>
+        <w:t>.</w:t>
+      </w:r>
+      <w:r>
+        <w:rPr>
+          <w:rFonts w:ascii="Times New Roman" w:hAnsi="Times New Roman" w:cs="Times New Roman"/>
+          <w:sz w:val="24"/>
+          <w:szCs w:val="24"/>
+        </w:rPr>
+        <w:t xml:space="preserve"> Considering the previous factors, in this report I will analyse a book dataset </w:t>
+      </w:r>
+      <w:r>
+        <w:rPr>
+          <w:rFonts w:ascii="Times New Roman" w:hAnsi="Times New Roman" w:cs="Times New Roman"/>
+          <w:sz w:val="24"/>
+          <w:szCs w:val="24"/>
+        </w:rPr>
+        <w:t>which has different details of users, books, rating</w:t>
+      </w:r>
+      <w:r>
+        <w:rPr>
+          <w:rFonts w:ascii="Times New Roman" w:hAnsi="Times New Roman" w:cs="Times New Roman"/>
+          <w:sz w:val="24"/>
+          <w:szCs w:val="24"/>
+        </w:rPr>
+        <w:t>,</w:t>
+      </w:r>
+      <w:r>
+        <w:rPr>
+          <w:rFonts w:ascii="Times New Roman" w:hAnsi="Times New Roman" w:cs="Times New Roman"/>
+          <w:sz w:val="24"/>
+          <w:szCs w:val="24"/>
+        </w:rPr>
+        <w:t xml:space="preserve"> among others.</w:t>
+      </w:r>
+    </w:p>
+    <w:p>
+      <w:pPr>
+        <w:jc w:val="both"/>
+        <w:rPr>
+          <w:rFonts w:ascii="Times New Roman" w:hAnsi="Times New Roman" w:cs="Times New Roman"/>
+          <w:sz w:val="24"/>
+          <w:szCs w:val="24"/>
+        </w:rPr>
+      </w:pPr>
+      <w:r>
+        <w:rPr>
+          <w:rFonts w:ascii="Times New Roman" w:hAnsi="Times New Roman" w:cs="Times New Roman"/>
+          <w:sz w:val="24"/>
+          <w:szCs w:val="24"/>
+        </w:rPr>
+        <w:t>Recommendation systems are used and applied in different businesses to attract the attention of the customers or users and offer them items that could be of their interest</w:t>
+      </w:r>
+      <w:r>
+        <w:rPr>
+          <w:rFonts w:ascii="Times New Roman" w:hAnsi="Times New Roman" w:cs="Times New Roman"/>
+          <w:sz w:val="24"/>
+          <w:szCs w:val="24"/>
+        </w:rPr>
+        <w:t>. Also,</w:t>
+      </w:r>
+      <w:r>
+        <w:rPr>
+          <w:rFonts w:ascii="Times New Roman" w:hAnsi="Times New Roman" w:cs="Times New Roman"/>
+          <w:sz w:val="24"/>
+          <w:szCs w:val="24"/>
+        </w:rPr>
+        <w:t xml:space="preserve"> Market </w:t>
+      </w:r>
+      <w:r>
+        <w:rPr>
+          <w:rFonts w:ascii="Times New Roman" w:hAnsi="Times New Roman" w:cs="Times New Roman"/>
+          <w:sz w:val="24"/>
+          <w:szCs w:val="24"/>
+        </w:rPr>
+        <w:t>B</w:t>
+      </w:r>
+      <w:r>
+        <w:rPr>
+          <w:rFonts w:ascii="Times New Roman" w:hAnsi="Times New Roman" w:cs="Times New Roman"/>
+          <w:sz w:val="24"/>
+          <w:szCs w:val="24"/>
+        </w:rPr>
+        <w:t xml:space="preserve">asket </w:t>
+      </w:r>
+      <w:r>
+        <w:rPr>
+          <w:rFonts w:ascii="Times New Roman" w:hAnsi="Times New Roman" w:cs="Times New Roman"/>
+          <w:sz w:val="24"/>
+          <w:szCs w:val="24"/>
+        </w:rPr>
+        <w:t>A</w:t>
+      </w:r>
+      <w:r>
+        <w:rPr>
+          <w:rFonts w:ascii="Times New Roman" w:hAnsi="Times New Roman" w:cs="Times New Roman"/>
+          <w:sz w:val="24"/>
+          <w:szCs w:val="24"/>
+        </w:rPr>
+        <w:t xml:space="preserve">nalysis is developed to </w:t>
+      </w:r>
+      <w:r>
+        <w:rPr>
+          <w:rFonts w:ascii="Times New Roman" w:hAnsi="Times New Roman" w:cs="Times New Roman"/>
+          <w:sz w:val="24"/>
+          <w:szCs w:val="24"/>
+        </w:rPr>
+        <w:t>offer them deals or understand the customer behaviour</w:t>
+      </w:r>
+      <w:r>
+        <w:rPr>
+          <w:rFonts w:ascii="Times New Roman" w:hAnsi="Times New Roman" w:cs="Times New Roman"/>
+          <w:sz w:val="24"/>
+          <w:szCs w:val="24"/>
+        </w:rPr>
+        <w:t xml:space="preserve">; that is why in the first part of this report, I will be developing the answers of </w:t>
+      </w:r>
+      <w:r>
+        <w:rPr>
+          <w:rFonts w:ascii="Times New Roman" w:hAnsi="Times New Roman" w:cs="Times New Roman"/>
+          <w:sz w:val="24"/>
+          <w:szCs w:val="24"/>
+        </w:rPr>
+        <w:t>Machine</w:t>
+      </w:r>
+      <w:r>
+        <w:rPr>
+          <w:rFonts w:ascii="Times New Roman" w:hAnsi="Times New Roman" w:cs="Times New Roman"/>
+          <w:sz w:val="24"/>
+          <w:szCs w:val="24"/>
+        </w:rPr>
+        <w:t xml:space="preserve"> learning </w:t>
+      </w:r>
+      <w:r>
+        <w:rPr>
+          <w:rFonts w:ascii="Times New Roman" w:hAnsi="Times New Roman" w:cs="Times New Roman"/>
+          <w:sz w:val="24"/>
+          <w:szCs w:val="24"/>
+        </w:rPr>
+        <w:t xml:space="preserve">implementing different techniques and explaining how they work and why were they applied. Besides, Data Visualization techniques will be applied crating an interactive dashboard for seniors (+65 years old), in which with simple visualizations, I will summarize </w:t>
+      </w:r>
+      <w:r>
+        <w:rPr>
+          <w:rFonts w:ascii="Times New Roman" w:hAnsi="Times New Roman" w:cs="Times New Roman"/>
+          <w:sz w:val="24"/>
+          <w:szCs w:val="24"/>
+        </w:rPr>
+        <w:t>the important characteristics.</w:t>
+      </w:r>
+    </w:p>
+    <w:p>
+      <w:pPr>
+        <w:jc w:val="both"/>
+        <w:rPr>
+          <w:rFonts w:ascii="Times New Roman" w:hAnsi="Times New Roman" w:cs="Times New Roman"/>
+          <w:b/>
+          <w:bCs/>
+          <w:sz w:val="28"/>
+          <w:szCs w:val="28"/>
+        </w:rPr>
+      </w:pPr>
+      <w:r>
+        <w:rPr>
+          <w:rFonts w:ascii="Times New Roman" w:hAnsi="Times New Roman" w:cs="Times New Roman"/>
+          <w:b/>
+          <w:bCs/>
+          <w:sz w:val="28"/>
+          <w:szCs w:val="28"/>
+        </w:rPr>
+        <w:t xml:space="preserve">2. </w:t>
+      </w:r>
+      <w:r>
+        <w:rPr>
+          <w:rFonts w:ascii="Times New Roman" w:hAnsi="Times New Roman" w:cs="Times New Roman"/>
+          <w:b/>
+          <w:bCs/>
+          <w:sz w:val="28"/>
+          <w:szCs w:val="28"/>
+        </w:rPr>
+        <w:t>Data</w:t>
+      </w:r>
+    </w:p>
+    <w:p>
+      <w:pPr>
+        <w:jc w:val="both"/>
+        <w:rPr>
+          <w:rFonts w:ascii="Times New Roman" w:hAnsi="Times New Roman" w:cs="Times New Roman"/>
+          <w:sz w:val="24"/>
+          <w:szCs w:val="24"/>
+        </w:rPr>
+      </w:pPr>
+      <w:r>
+        <w:rPr>
+          <w:rFonts w:ascii="Times New Roman" w:hAnsi="Times New Roman" w:cs="Times New Roman"/>
+          <w:sz w:val="24"/>
+          <w:szCs w:val="24"/>
+        </w:rPr>
+        <w:t>The data was taken from Kaggle in the following link</w:t>
+      </w:r>
+      <w:r>
+        <w:rPr>
+          <w:rFonts w:ascii="Times New Roman" w:hAnsi="Times New Roman" w:cs="Times New Roman"/>
+          <w:sz w:val="24"/>
+          <w:szCs w:val="24"/>
+        </w:rPr>
+        <w:t xml:space="preserve">: </w:t>
+      </w:r>
+      <w:hyperlink r:id="rId5" w:history="1">
+        <w:r>
+          <w:rPr>
+            <w:rStyle w:val="Hipervnculo"/>
+            <w:rFonts w:ascii="Times New Roman" w:hAnsi="Times New Roman" w:cs="Times New Roman"/>
+            <w:sz w:val="24"/>
+            <w:szCs w:val="24"/>
+          </w:rPr>
+          <w:t>https://www.kaggle.com/datasets/arashnic/book-recommendation-dataset/data</w:t>
+        </w:r>
+      </w:hyperlink>
+      <w:r>
+        <w:rPr>
+          <w:rFonts w:ascii="Times New Roman" w:hAnsi="Times New Roman" w:cs="Times New Roman"/>
+          <w:sz w:val="24"/>
+          <w:szCs w:val="24"/>
+        </w:rPr>
+        <w:t xml:space="preserve"> (Kaggle, 2023)</w:t>
+      </w:r>
+    </w:p>
+    <w:p>
+      <w:pPr>
+        <w:jc w:val="both"/>
+        <w:rPr>
+          <w:rFonts w:ascii="Times New Roman" w:hAnsi="Times New Roman" w:cs="Times New Roman"/>
+          <w:b/>
+          <w:bCs/>
+          <w:sz w:val="28"/>
+          <w:szCs w:val="28"/>
+        </w:rPr>
+      </w:pPr>
+      <w:r>
+        <w:rPr>
+          <w:rFonts w:ascii="Times New Roman" w:hAnsi="Times New Roman" w:cs="Times New Roman"/>
+          <w:b/>
+          <w:bCs/>
+          <w:sz w:val="28"/>
+          <w:szCs w:val="28"/>
+        </w:rPr>
+        <w:t>2.1 Characterization of the dataset</w:t>
+      </w:r>
+    </w:p>
+    <w:p>
+      <w:pPr>
+        <w:jc w:val="both"/>
+        <w:rPr>
+          <w:rFonts w:ascii="Times New Roman" w:hAnsi="Times New Roman" w:cs="Times New Roman"/>
+          <w:sz w:val="24"/>
+          <w:szCs w:val="24"/>
+        </w:rPr>
+      </w:pPr>
+      <w:r>
+        <w:rPr>
+          <w:rFonts w:ascii="Times New Roman" w:hAnsi="Times New Roman" w:cs="Times New Roman"/>
+          <w:sz w:val="24"/>
+          <w:szCs w:val="24"/>
+        </w:rPr>
+        <w:t>The dataset was compound of 3 excel files</w:t>
+      </w:r>
+      <w:r>
+        <w:rPr>
+          <w:rFonts w:ascii="Times New Roman" w:hAnsi="Times New Roman" w:cs="Times New Roman"/>
+          <w:sz w:val="24"/>
+          <w:szCs w:val="24"/>
+        </w:rPr>
+        <w:t xml:space="preserve"> </w:t>
+      </w:r>
+      <w:r>
+        <w:rPr>
+          <w:rFonts w:ascii="Times New Roman" w:hAnsi="Times New Roman" w:cs="Times New Roman"/>
+          <w:sz w:val="24"/>
+          <w:szCs w:val="24"/>
+        </w:rPr>
+        <w:t>and I decided to work with</w:t>
+      </w:r>
+      <w:r>
+        <w:rPr>
+          <w:rFonts w:ascii="Times New Roman" w:hAnsi="Times New Roman" w:cs="Times New Roman"/>
+          <w:sz w:val="24"/>
+          <w:szCs w:val="24"/>
+        </w:rPr>
+        <w:t xml:space="preserve"> 3 data frames</w:t>
+      </w:r>
+      <w:r>
+        <w:rPr>
+          <w:rFonts w:ascii="Times New Roman" w:hAnsi="Times New Roman" w:cs="Times New Roman"/>
+          <w:sz w:val="24"/>
+          <w:szCs w:val="24"/>
+        </w:rPr>
+        <w:t xml:space="preserve"> with different dimensions</w:t>
+      </w:r>
+      <w:r>
+        <w:rPr>
+          <w:rFonts w:ascii="Times New Roman" w:hAnsi="Times New Roman" w:cs="Times New Roman"/>
+          <w:sz w:val="24"/>
+          <w:szCs w:val="24"/>
+        </w:rPr>
+        <w:t xml:space="preserve"> since in every </w:t>
+      </w:r>
+      <w:r>
+        <w:rPr>
+          <w:rFonts w:ascii="Times New Roman" w:hAnsi="Times New Roman" w:cs="Times New Roman"/>
+          <w:sz w:val="24"/>
+          <w:szCs w:val="24"/>
+        </w:rPr>
+        <w:t>Recommended system and visualization</w:t>
+      </w:r>
+      <w:r>
+        <w:rPr>
+          <w:rFonts w:ascii="Times New Roman" w:hAnsi="Times New Roman" w:cs="Times New Roman"/>
+          <w:sz w:val="24"/>
+          <w:szCs w:val="24"/>
+        </w:rPr>
+        <w:t>s</w:t>
+      </w:r>
+      <w:r>
+        <w:rPr>
+          <w:rFonts w:ascii="Times New Roman" w:hAnsi="Times New Roman" w:cs="Times New Roman"/>
+          <w:sz w:val="24"/>
+          <w:szCs w:val="24"/>
+        </w:rPr>
+        <w:t xml:space="preserve"> </w:t>
+      </w:r>
+      <w:r>
+        <w:rPr>
+          <w:rFonts w:ascii="Times New Roman" w:hAnsi="Times New Roman" w:cs="Times New Roman"/>
+          <w:sz w:val="24"/>
+          <w:szCs w:val="24"/>
+        </w:rPr>
+        <w:t xml:space="preserve">I selected </w:t>
+      </w:r>
+      <w:r>
+        <w:rPr>
+          <w:rFonts w:ascii="Times New Roman" w:hAnsi="Times New Roman" w:cs="Times New Roman"/>
+          <w:sz w:val="24"/>
+          <w:szCs w:val="24"/>
+        </w:rPr>
+        <w:t>the necessary feature</w:t>
+      </w:r>
+      <w:r>
+        <w:rPr>
+          <w:rFonts w:ascii="Times New Roman" w:hAnsi="Times New Roman" w:cs="Times New Roman"/>
+          <w:sz w:val="24"/>
+          <w:szCs w:val="24"/>
+        </w:rPr>
+        <w:t>s</w:t>
+      </w:r>
+      <w:r>
+        <w:rPr>
+          <w:rFonts w:ascii="Times New Roman" w:hAnsi="Times New Roman" w:cs="Times New Roman"/>
+          <w:sz w:val="24"/>
+          <w:szCs w:val="24"/>
+        </w:rPr>
+        <w:t xml:space="preserve"> for their analysis</w:t>
+      </w:r>
+      <w:r>
+        <w:rPr>
+          <w:rFonts w:ascii="Times New Roman" w:hAnsi="Times New Roman" w:cs="Times New Roman"/>
+          <w:sz w:val="24"/>
+          <w:szCs w:val="24"/>
+        </w:rPr>
+        <w:t xml:space="preserve"> and not losing the information they have inside</w:t>
+      </w:r>
+      <w:r>
+        <w:rPr>
+          <w:rFonts w:ascii="Times New Roman" w:hAnsi="Times New Roman" w:cs="Times New Roman"/>
+          <w:sz w:val="24"/>
+          <w:szCs w:val="24"/>
+        </w:rPr>
+        <w:t>.</w:t>
+      </w:r>
+    </w:p>
+    <w:p>
+      <w:pPr>
+        <w:pStyle w:val="Prrafodelista"/>
+        <w:numPr>
+          <w:ilvl w:val="0"/>
+          <w:numId w:val="2"/>
+        </w:numPr>
+        <w:jc w:val="both"/>
+        <w:rPr>
+          <w:rFonts w:ascii="Times New Roman" w:hAnsi="Times New Roman" w:cs="Times New Roman"/>
+          <w:sz w:val="24"/>
+          <w:szCs w:val="24"/>
+        </w:rPr>
+      </w:pPr>
+      <w:r>
+        <w:rPr>
+          <w:rFonts w:ascii="Times New Roman" w:hAnsi="Times New Roman" w:cs="Times New Roman"/>
+          <w:sz w:val="24"/>
+          <w:szCs w:val="24"/>
+        </w:rPr>
+        <w:t>df_book has 271360 rows and 8 columns.</w:t>
+      </w:r>
+    </w:p>
+    <w:p>
+      <w:pPr>
+        <w:pStyle w:val="Prrafodelista"/>
+        <w:numPr>
+          <w:ilvl w:val="0"/>
+          <w:numId w:val="2"/>
+        </w:numPr>
+        <w:jc w:val="both"/>
+        <w:rPr>
+          <w:rFonts w:ascii="Times New Roman" w:hAnsi="Times New Roman" w:cs="Times New Roman"/>
+          <w:sz w:val="24"/>
+          <w:szCs w:val="24"/>
+        </w:rPr>
+      </w:pPr>
+      <w:r>
+        <w:rPr>
+          <w:rFonts w:ascii="Times New Roman" w:hAnsi="Times New Roman" w:cs="Times New Roman"/>
+          <w:sz w:val="24"/>
+          <w:szCs w:val="24"/>
+        </w:rPr>
+        <w:t>df_rating has 11499780 rows and 8 columns.</w:t>
+      </w:r>
+    </w:p>
+    <w:p>
+      <w:pPr>
+        <w:pStyle w:val="Prrafodelista"/>
+        <w:numPr>
+          <w:ilvl w:val="0"/>
+          <w:numId w:val="2"/>
+        </w:numPr>
+        <w:jc w:val="both"/>
+        <w:rPr>
+          <w:rFonts w:ascii="Times New Roman" w:hAnsi="Times New Roman" w:cs="Times New Roman"/>
+          <w:sz w:val="24"/>
+          <w:szCs w:val="24"/>
+        </w:rPr>
+      </w:pPr>
+      <w:r>
+        <w:rPr>
+          <w:rFonts w:ascii="Times New Roman" w:hAnsi="Times New Roman" w:cs="Times New Roman"/>
+          <w:sz w:val="24"/>
+          <w:szCs w:val="24"/>
+        </w:rPr>
+        <w:t>df_users has 278858 rows and 3 columns.</w:t>
+      </w:r>
+    </w:p>
+    <w:p>
+      <w:pPr>
+        <w:jc w:val="both"/>
+        <w:rPr>
+          <w:rFonts w:ascii="Times New Roman" w:hAnsi="Times New Roman" w:cs="Times New Roman"/>
+          <w:b/>
+          <w:bCs/>
+          <w:sz w:val="28"/>
+          <w:szCs w:val="28"/>
+        </w:rPr>
+      </w:pPr>
+      <w:r>
+        <w:rPr>
+          <w:rFonts w:ascii="Times New Roman" w:hAnsi="Times New Roman" w:cs="Times New Roman"/>
+          <w:b/>
+          <w:bCs/>
+          <w:sz w:val="28"/>
+          <w:szCs w:val="28"/>
+        </w:rPr>
+        <w:t>2.2 Data Dictionary</w:t>
+      </w:r>
+    </w:p>
+    <w:p>
+      <w:pPr>
+        <w:jc w:val="center"/>
+        <w:rPr>
+          <w:rFonts w:ascii="Times New Roman" w:hAnsi="Times New Roman" w:cs="Times New Roman"/>
+          <w:sz w:val="24"/>
+          <w:szCs w:val="24"/>
+        </w:rPr>
+      </w:pPr>
+      <w:r>
+        <w:rPr>
+          <w:rFonts w:ascii="Times New Roman" w:hAnsi="Times New Roman" w:cs="Times New Roman"/>
+          <w:sz w:val="24"/>
+          <w:szCs w:val="24"/>
+        </w:rPr>
+        <w:lastRenderedPageBreak/>
+        <w:drawing>
+          <wp:inline distT="0" distB="0" distL="0" distR="0" wp14:anchorId="683B1CA3" wp14:editId="3EC693CC">
+            <wp:extent cx="4275190" cy="3490262"/>
+            <wp:effectExtent l="0" t="0" r="0" b="0"/>
+            <wp:docPr id="1569841010" name="Imagen 1"/>
+            <wp:cNvGraphicFramePr>
+              <a:graphicFrameLocks xmlns:a="http://schemas.openxmlformats.org/drawingml/2006/main" noChangeAspect="1"/>
+            </wp:cNvGraphicFramePr>
+            <a:graphic xmlns:a="http://schemas.openxmlformats.org/drawingml/2006/main">
+              <a:graphicData uri="http://schemas.openxmlformats.org/drawingml/2006/picture">
+                <pic:pic xmlns:pic="http://schemas.openxmlformats.org/drawingml/2006/picture">
+                  <pic:nvPicPr>
+                    <pic:cNvPr id="1569841010" name=""/>
+                    <pic:cNvPicPr/>
+                  </pic:nvPicPr>
+                  <pic:blipFill>
+                    <a:blip r:embed="rId6"/>
+                    <a:stretch>
+                      <a:fillRect/>
+                    </a:stretch>
+                  </pic:blipFill>
+                  <pic:spPr>
+                    <a:xfrm>
+                      <a:off x="0" y="0"/>
+                      <a:ext cx="4275190" cy="3490262"/>
+                    </a:xfrm>
+                    <a:prstGeom prst="rect">
+                      <a:avLst/>
+                    </a:prstGeom>
+                  </pic:spPr>
+                </pic:pic>
+              </a:graphicData>
+            </a:graphic>
+          </wp:inline>
+        </w:drawing>
+      </w:r>
+    </w:p>
+    <w:p>
+      <w:pPr>
+        <w:jc w:val="both"/>
+        <w:rPr>
+          <w:rFonts w:ascii="Times New Roman" w:hAnsi="Times New Roman" w:cs="Times New Roman"/>
+          <w:sz w:val="24"/>
+          <w:szCs w:val="24"/>
+        </w:rPr>
+      </w:pPr>
+      <w:r>
+        <w:rPr>
+          <w:rFonts w:ascii="Times New Roman" w:hAnsi="Times New Roman" w:cs="Times New Roman"/>
+          <w:sz w:val="24"/>
+          <w:szCs w:val="24"/>
+        </w:rPr>
+        <w:t>Figure 1: Data Dictionary of the dataset</w:t>
+      </w:r>
+    </w:p>
+    <w:p>
+      <w:pPr>
+        <w:jc w:val="both"/>
+        <w:rPr>
+          <w:rFonts w:ascii="Times New Roman" w:hAnsi="Times New Roman" w:cs="Times New Roman"/>
+          <w:sz w:val="24"/>
+          <w:szCs w:val="24"/>
+        </w:rPr>
+      </w:pPr>
+      <w:r>
+        <w:rPr>
+          <w:rFonts w:ascii="Times New Roman" w:hAnsi="Times New Roman" w:cs="Times New Roman"/>
+          <w:sz w:val="24"/>
+          <w:szCs w:val="24"/>
+        </w:rPr>
+        <w:t>As we can see in Figure 1, the datasets share common variables to adjust the necessary information for the different questions.</w:t>
+      </w:r>
+    </w:p>
+    <w:p>
+      <w:pPr>
+        <w:jc w:val="both"/>
+        <w:rPr>
+          <w:rFonts w:ascii="Times New Roman" w:hAnsi="Times New Roman" w:cs="Times New Roman"/>
+          <w:b/>
+          <w:bCs/>
+          <w:sz w:val="28"/>
+          <w:szCs w:val="28"/>
+        </w:rPr>
+      </w:pPr>
+      <w:r>
+        <w:rPr>
+          <w:rFonts w:ascii="Times New Roman" w:hAnsi="Times New Roman" w:cs="Times New Roman"/>
+          <w:b/>
+          <w:bCs/>
+          <w:sz w:val="28"/>
+          <w:szCs w:val="28"/>
+        </w:rPr>
+        <w:t>2.3 Data Preparation</w:t>
+      </w:r>
+    </w:p>
+    <w:p>
+      <w:pPr>
+        <w:jc w:val="both"/>
+        <w:rPr>
+          <w:rFonts w:ascii="Times New Roman" w:hAnsi="Times New Roman" w:cs="Times New Roman"/>
+          <w:sz w:val="24"/>
+          <w:szCs w:val="24"/>
+        </w:rPr>
+      </w:pPr>
+      <w:r>
+        <w:rPr>
+          <w:rFonts w:ascii="Times New Roman" w:hAnsi="Times New Roman" w:cs="Times New Roman"/>
+          <w:sz w:val="24"/>
+          <w:szCs w:val="24"/>
+        </w:rPr>
+        <w:t xml:space="preserve">After applying </w:t>
+      </w:r>
+      <w:r>
+        <w:rPr>
+          <w:rFonts w:ascii="Times New Roman" w:hAnsi="Times New Roman" w:cs="Times New Roman"/>
+          <w:sz w:val="24"/>
+          <w:szCs w:val="24"/>
+        </w:rPr>
+        <w:t>Data Preparation and Data Cleaning techniques, I got the next decisions and information</w:t>
+      </w:r>
+      <w:r>
+        <w:rPr>
+          <w:rFonts w:ascii="Times New Roman" w:hAnsi="Times New Roman" w:cs="Times New Roman"/>
+          <w:sz w:val="24"/>
+          <w:szCs w:val="24"/>
+        </w:rPr>
+        <w:t>:</w:t>
+      </w:r>
+    </w:p>
+    <w:p>
+      <w:pPr>
+        <w:pStyle w:val="Prrafodelista"/>
+        <w:numPr>
+          <w:ilvl w:val="0"/>
+          <w:numId w:val="3"/>
+        </w:numPr>
+        <w:jc w:val="both"/>
+        <w:rPr>
+          <w:rFonts w:ascii="Times New Roman" w:hAnsi="Times New Roman" w:cs="Times New Roman"/>
+          <w:sz w:val="24"/>
+          <w:szCs w:val="24"/>
+        </w:rPr>
+      </w:pPr>
+      <w:r>
+        <w:rPr>
+          <w:rFonts w:ascii="Times New Roman" w:hAnsi="Times New Roman" w:cs="Times New Roman"/>
+          <w:sz w:val="24"/>
+          <w:szCs w:val="24"/>
+        </w:rPr>
+        <w:t>Drop 3 columns in df_book where they had no information about year of publication.</w:t>
+      </w:r>
+    </w:p>
+    <w:p>
+      <w:pPr>
+        <w:pStyle w:val="Prrafodelista"/>
+        <w:numPr>
+          <w:ilvl w:val="0"/>
+          <w:numId w:val="3"/>
+        </w:numPr>
+        <w:jc w:val="both"/>
+        <w:rPr>
+          <w:rFonts w:ascii="Times New Roman" w:hAnsi="Times New Roman" w:cs="Times New Roman"/>
+          <w:sz w:val="24"/>
+          <w:szCs w:val="24"/>
+        </w:rPr>
+      </w:pPr>
+      <w:r>
+        <w:rPr>
+          <w:rFonts w:ascii="Times New Roman" w:hAnsi="Times New Roman" w:cs="Times New Roman"/>
+          <w:sz w:val="24"/>
+          <w:szCs w:val="24"/>
+        </w:rPr>
+        <w:t>The 3 data frames don’t have duplicates</w:t>
+      </w:r>
+    </w:p>
+    <w:p>
+      <w:pPr>
+        <w:pStyle w:val="Prrafodelista"/>
+        <w:numPr>
+          <w:ilvl w:val="0"/>
+          <w:numId w:val="3"/>
+        </w:numPr>
+        <w:jc w:val="both"/>
+        <w:rPr>
+          <w:rFonts w:ascii="Times New Roman" w:hAnsi="Times New Roman" w:cs="Times New Roman"/>
+          <w:sz w:val="24"/>
+          <w:szCs w:val="24"/>
+        </w:rPr>
+      </w:pPr>
+      <w:r>
+        <w:rPr>
+          <w:rFonts w:ascii="Times New Roman" w:hAnsi="Times New Roman" w:cs="Times New Roman"/>
+          <w:sz w:val="24"/>
+          <w:szCs w:val="24"/>
+        </w:rPr>
+        <w:t>As we can see in Figure 2, Null values present in “Book-Author” and “Publisher” were replaced by “</w:t>
+      </w:r>
+      <w:r>
+        <w:rPr>
+          <w:rFonts w:ascii="Times New Roman" w:hAnsi="Times New Roman" w:cs="Times New Roman"/>
+          <w:sz w:val="24"/>
+          <w:szCs w:val="24"/>
+        </w:rPr>
+        <w:t>Unknown</w:t>
+      </w:r>
+      <w:r>
+        <w:rPr>
+          <w:rFonts w:ascii="Times New Roman" w:hAnsi="Times New Roman" w:cs="Times New Roman"/>
+          <w:sz w:val="24"/>
+          <w:szCs w:val="24"/>
+        </w:rPr>
+        <w:t xml:space="preserve">” since they represented less than 1 percent in </w:t>
+      </w:r>
+      <w:proofErr w:type="spellStart"/>
+      <w:r>
+        <w:rPr>
+          <w:rFonts w:ascii="Times New Roman" w:hAnsi="Times New Roman" w:cs="Times New Roman"/>
+          <w:sz w:val="24"/>
+          <w:szCs w:val="24"/>
+        </w:rPr>
+        <w:t>df_books</w:t>
+      </w:r>
+      <w:proofErr w:type="spellEnd"/>
+      <w:r>
+        <w:rPr>
+          <w:rFonts w:ascii="Times New Roman" w:hAnsi="Times New Roman" w:cs="Times New Roman"/>
+          <w:sz w:val="24"/>
+          <w:szCs w:val="24"/>
+        </w:rPr>
+        <w:t xml:space="preserve"> and “Age” column was dropped since it had around 39% of missing values which can cause variance to the results. </w:t>
+      </w:r>
+    </w:p>
+    <w:p>
+      <w:pPr>
+        <w:jc w:val="center"/>
+        <w:rPr>
+          <w:rFonts w:ascii="Times New Roman" w:hAnsi="Times New Roman" w:cs="Times New Roman"/>
+          <w:sz w:val="24"/>
+          <w:szCs w:val="24"/>
+        </w:rPr>
+      </w:pPr>
+      <w:r>
+        <w:rPr>
+          <w:rFonts w:ascii="Times New Roman" w:hAnsi="Times New Roman" w:cs="Times New Roman"/>
+          <w:sz w:val="24"/>
+          <w:szCs w:val="24"/>
+        </w:rPr>
+        <w:lastRenderedPageBreak/>
+        <w:drawing>
+          <wp:inline distT="0" distB="0" distL="0" distR="0" wp14:anchorId="50A73767" wp14:editId="3A055544">
+            <wp:extent cx="2636748" cy="3322608"/>
+            <wp:effectExtent l="0" t="0" r="0" b="0"/>
+            <wp:docPr id="470245836" name="Imagen 1"/>
+            <wp:cNvGraphicFramePr>
+              <a:graphicFrameLocks xmlns:a="http://schemas.openxmlformats.org/drawingml/2006/main" noChangeAspect="1"/>
+            </wp:cNvGraphicFramePr>
+            <a:graphic xmlns:a="http://schemas.openxmlformats.org/drawingml/2006/main">
+              <a:graphicData uri="http://schemas.openxmlformats.org/drawingml/2006/picture">
+                <pic:pic xmlns:pic="http://schemas.openxmlformats.org/drawingml/2006/picture">
+                  <pic:nvPicPr>
+                    <pic:cNvPr id="470245836" name=""/>
+                    <pic:cNvPicPr/>
+                  </pic:nvPicPr>
+                  <pic:blipFill>
+                    <a:blip r:embed="rId7"/>
+                    <a:stretch>
+                      <a:fillRect/>
+                    </a:stretch>
+                  </pic:blipFill>
+                  <pic:spPr>
+                    <a:xfrm>
+                      <a:off x="0" y="0"/>
+                      <a:ext cx="2636748" cy="3322608"/>
+                    </a:xfrm>
+                    <a:prstGeom prst="rect">
+                      <a:avLst/>
+                    </a:prstGeom>
+                  </pic:spPr>
+                </pic:pic>
+              </a:graphicData>
+            </a:graphic>
+          </wp:inline>
+        </w:drawing>
+      </w:r>
+    </w:p>
+    <w:p>
+      <w:pPr>
+        <w:jc w:val="both"/>
+        <w:rPr>
+          <w:rFonts w:ascii="Times New Roman" w:hAnsi="Times New Roman" w:cs="Times New Roman"/>
+          <w:sz w:val="24"/>
+          <w:szCs w:val="24"/>
+        </w:rPr>
+      </w:pPr>
+      <w:r>
+        <w:rPr>
+          <w:rFonts w:ascii="Times New Roman" w:hAnsi="Times New Roman" w:cs="Times New Roman"/>
+          <w:sz w:val="24"/>
+          <w:szCs w:val="24"/>
+        </w:rPr>
+        <w:t xml:space="preserve">Figure </w:t>
+      </w:r>
+      <w:r>
+        <w:rPr>
+          <w:rFonts w:ascii="Times New Roman" w:hAnsi="Times New Roman" w:cs="Times New Roman"/>
+          <w:sz w:val="24"/>
+          <w:szCs w:val="24"/>
+        </w:rPr>
+        <w:t>2</w:t>
+      </w:r>
+      <w:r>
+        <w:rPr>
+          <w:rFonts w:ascii="Times New Roman" w:hAnsi="Times New Roman" w:cs="Times New Roman"/>
+          <w:sz w:val="24"/>
+          <w:szCs w:val="24"/>
+        </w:rPr>
+        <w:t xml:space="preserve">: </w:t>
+      </w:r>
+      <w:r>
+        <w:rPr>
+          <w:rFonts w:ascii="Times New Roman" w:hAnsi="Times New Roman" w:cs="Times New Roman"/>
+          <w:sz w:val="24"/>
+          <w:szCs w:val="24"/>
+        </w:rPr>
+        <w:t>Percentage of Null values in the data frames</w:t>
+      </w:r>
+    </w:p>
+    <w:p>
+      <w:pPr>
+        <w:jc w:val="both"/>
+        <w:rPr>
+          <w:rFonts w:ascii="Times New Roman" w:hAnsi="Times New Roman" w:cs="Times New Roman"/>
+          <w:b/>
+          <w:bCs/>
+          <w:sz w:val="28"/>
+          <w:szCs w:val="28"/>
+        </w:rPr>
+      </w:pPr>
+      <w:r>
+        <w:rPr>
+          <w:rFonts w:ascii="Times New Roman" w:hAnsi="Times New Roman" w:cs="Times New Roman"/>
+          <w:b/>
+          <w:bCs/>
+          <w:sz w:val="28"/>
+          <w:szCs w:val="28"/>
+        </w:rPr>
+        <w:t xml:space="preserve">3. </w:t>
+      </w:r>
+      <w:r>
+        <w:rPr>
+          <w:rFonts w:ascii="Times New Roman" w:hAnsi="Times New Roman" w:cs="Times New Roman"/>
+          <w:b/>
+          <w:bCs/>
+          <w:sz w:val="28"/>
+          <w:szCs w:val="28"/>
+        </w:rPr>
+        <w:t>Machine Learning</w:t>
+      </w:r>
+    </w:p>
+    <w:p>
+      <w:pPr>
+        <w:jc w:val="both"/>
+        <w:rPr>
+          <w:rFonts w:ascii="Times New Roman" w:hAnsi="Times New Roman" w:cs="Times New Roman"/>
+          <w:b/>
+          <w:bCs/>
+          <w:sz w:val="24"/>
+          <w:szCs w:val="24"/>
+        </w:rPr>
+      </w:pPr>
+      <w:r>
+        <w:rPr>
+          <w:rFonts w:ascii="Times New Roman" w:hAnsi="Times New Roman" w:cs="Times New Roman"/>
+          <w:b/>
+          <w:bCs/>
+          <w:sz w:val="24"/>
+          <w:szCs w:val="24"/>
+        </w:rPr>
+        <w:t>3.</w:t>
+      </w:r>
+      <w:r>
+        <w:rPr>
+          <w:rFonts w:ascii="Times New Roman" w:hAnsi="Times New Roman" w:cs="Times New Roman"/>
+          <w:b/>
+          <w:bCs/>
+          <w:sz w:val="24"/>
+          <w:szCs w:val="24"/>
+        </w:rPr>
+        <w:t>1</w:t>
+      </w:r>
+      <w:r>
+        <w:rPr>
+          <w:rFonts w:ascii="Times New Roman" w:hAnsi="Times New Roman" w:cs="Times New Roman"/>
+          <w:b/>
+          <w:bCs/>
+          <w:sz w:val="24"/>
+          <w:szCs w:val="24"/>
+        </w:rPr>
+        <w:t xml:space="preserve"> Question 1</w:t>
+      </w:r>
+    </w:p>
+    <w:p>
+      <w:pPr>
+        <w:jc w:val="both"/>
+        <w:rPr>
+          <w:rFonts w:ascii="Times New Roman" w:hAnsi="Times New Roman" w:cs="Times New Roman"/>
+          <w:b/>
+          <w:bCs/>
+          <w:sz w:val="24"/>
+          <w:szCs w:val="24"/>
+        </w:rPr>
+      </w:pPr>
+      <w:r>
+        <w:rPr>
+          <w:rFonts w:ascii="Times New Roman" w:hAnsi="Times New Roman" w:cs="Times New Roman"/>
+          <w:b/>
+          <w:bCs/>
+          <w:sz w:val="24"/>
+          <w:szCs w:val="24"/>
+        </w:rPr>
+        <w:t xml:space="preserve">3.1.1 </w:t>
+      </w:r>
+      <w:r>
+        <w:rPr>
+          <w:rFonts w:ascii="Times New Roman" w:hAnsi="Times New Roman" w:cs="Times New Roman"/>
+          <w:b/>
+          <w:bCs/>
+          <w:sz w:val="24"/>
+          <w:szCs w:val="24"/>
+        </w:rPr>
+        <w:t xml:space="preserve">Discuss and explain the purpose of a recommendation system for online retail business in machine learning. </w:t>
+      </w:r>
+    </w:p>
+    <w:p>
+      <w:pPr>
+        <w:jc w:val="both"/>
+        <w:rPr>
+          <w:rFonts w:ascii="Times New Roman" w:hAnsi="Times New Roman" w:cs="Times New Roman"/>
+          <w:sz w:val="24"/>
+          <w:szCs w:val="24"/>
+        </w:rPr>
+      </w:pPr>
+      <w:r>
+        <w:rPr>
+          <w:rFonts w:ascii="Times New Roman" w:hAnsi="Times New Roman" w:cs="Times New Roman"/>
+          <w:sz w:val="24"/>
+          <w:szCs w:val="24"/>
+        </w:rPr>
+        <w:t xml:space="preserve">A </w:t>
+      </w:r>
+      <w:r>
+        <w:rPr>
+          <w:rFonts w:ascii="Times New Roman" w:hAnsi="Times New Roman" w:cs="Times New Roman"/>
+          <w:sz w:val="24"/>
+          <w:szCs w:val="24"/>
+        </w:rPr>
+        <w:t>recommendation</w:t>
+      </w:r>
+      <w:r>
+        <w:rPr>
+          <w:rFonts w:ascii="Times New Roman" w:hAnsi="Times New Roman" w:cs="Times New Roman"/>
+          <w:sz w:val="24"/>
+          <w:szCs w:val="24"/>
+        </w:rPr>
+        <w:t xml:space="preserve"> system in online retail has the purpose to suggest customers or users services or products</w:t>
+      </w:r>
+      <w:r>
+        <w:rPr>
+          <w:rFonts w:ascii="Times New Roman" w:hAnsi="Times New Roman" w:cs="Times New Roman"/>
+          <w:sz w:val="24"/>
+          <w:szCs w:val="24"/>
+        </w:rPr>
+        <w:t xml:space="preserve"> that</w:t>
+      </w:r>
+      <w:r>
+        <w:rPr>
+          <w:rFonts w:ascii="Times New Roman" w:hAnsi="Times New Roman" w:cs="Times New Roman"/>
+          <w:sz w:val="24"/>
+          <w:szCs w:val="24"/>
+        </w:rPr>
+        <w:t xml:space="preserve"> they would be interested to </w:t>
+      </w:r>
+      <w:r>
+        <w:rPr>
+          <w:rFonts w:ascii="Times New Roman" w:hAnsi="Times New Roman" w:cs="Times New Roman"/>
+          <w:sz w:val="24"/>
+          <w:szCs w:val="24"/>
+        </w:rPr>
+        <w:t>get</w:t>
+      </w:r>
+      <w:r>
+        <w:rPr>
+          <w:rFonts w:ascii="Times New Roman" w:hAnsi="Times New Roman" w:cs="Times New Roman"/>
+          <w:sz w:val="24"/>
+          <w:szCs w:val="24"/>
+        </w:rPr>
+        <w:t>, buy</w:t>
+      </w:r>
+      <w:r>
+        <w:rPr>
+          <w:rFonts w:ascii="Times New Roman" w:hAnsi="Times New Roman" w:cs="Times New Roman"/>
+          <w:sz w:val="24"/>
+          <w:szCs w:val="24"/>
+        </w:rPr>
+        <w:t xml:space="preserve"> or read</w:t>
+      </w:r>
+      <w:r>
+        <w:rPr>
+          <w:rFonts w:ascii="Times New Roman" w:hAnsi="Times New Roman" w:cs="Times New Roman"/>
+          <w:sz w:val="24"/>
+          <w:szCs w:val="24"/>
+        </w:rPr>
+        <w:t xml:space="preserve"> according to previous data like previous sells, streaming services, demographics among others </w:t>
+      </w:r>
+      <w:r>
+        <w:rPr>
+          <w:rFonts w:ascii="Times New Roman" w:hAnsi="Times New Roman" w:cs="Times New Roman"/>
+          <w:sz w:val="24"/>
+          <w:szCs w:val="24"/>
+        </w:rPr>
+        <w:t>characteristics</w:t>
+      </w:r>
+      <w:r>
+        <w:rPr>
+          <w:rFonts w:ascii="Times New Roman" w:hAnsi="Times New Roman" w:cs="Times New Roman"/>
+          <w:sz w:val="24"/>
+          <w:szCs w:val="24"/>
+        </w:rPr>
+        <w:t xml:space="preserve"> </w:t>
+      </w:r>
+      <w:r>
+        <w:rPr>
+          <w:rFonts w:ascii="Times New Roman" w:hAnsi="Times New Roman" w:cs="Times New Roman"/>
+          <w:sz w:val="24"/>
+          <w:szCs w:val="24"/>
+        </w:rPr>
+        <w:t>analysed</w:t>
+      </w:r>
+      <w:r>
+        <w:rPr>
+          <w:rFonts w:ascii="Times New Roman" w:hAnsi="Times New Roman" w:cs="Times New Roman"/>
+          <w:sz w:val="24"/>
+          <w:szCs w:val="24"/>
+        </w:rPr>
+        <w:t xml:space="preserve"> in which</w:t>
+      </w:r>
+      <w:r>
+        <w:rPr>
+          <w:rFonts w:ascii="Times New Roman" w:hAnsi="Times New Roman" w:cs="Times New Roman"/>
+          <w:sz w:val="24"/>
+          <w:szCs w:val="24"/>
+        </w:rPr>
+        <w:t xml:space="preserve"> using Machine Learning </w:t>
+      </w:r>
+      <w:r>
+        <w:rPr>
+          <w:rFonts w:ascii="Times New Roman" w:hAnsi="Times New Roman" w:cs="Times New Roman"/>
+          <w:sz w:val="24"/>
+          <w:szCs w:val="24"/>
+        </w:rPr>
+        <w:t>Recommendation Systems</w:t>
+      </w:r>
+      <w:r>
+        <w:rPr>
+          <w:rFonts w:ascii="Times New Roman" w:hAnsi="Times New Roman" w:cs="Times New Roman"/>
+          <w:sz w:val="24"/>
+          <w:szCs w:val="24"/>
+        </w:rPr>
+        <w:t xml:space="preserve"> </w:t>
+      </w:r>
+      <w:r>
+        <w:rPr>
+          <w:rFonts w:ascii="Times New Roman" w:hAnsi="Times New Roman" w:cs="Times New Roman"/>
+          <w:sz w:val="24"/>
+          <w:szCs w:val="24"/>
+        </w:rPr>
+        <w:t>we can</w:t>
+      </w:r>
+      <w:r>
+        <w:rPr>
+          <w:rFonts w:ascii="Times New Roman" w:hAnsi="Times New Roman" w:cs="Times New Roman"/>
+          <w:sz w:val="24"/>
+          <w:szCs w:val="24"/>
+        </w:rPr>
+        <w:t xml:space="preserve"> predicts what are the interests of the customers and give us the option to offer it to them</w:t>
+      </w:r>
+      <w:r>
+        <w:rPr>
+          <w:rFonts w:ascii="Times New Roman" w:hAnsi="Times New Roman" w:cs="Times New Roman"/>
+          <w:sz w:val="24"/>
+          <w:szCs w:val="24"/>
+        </w:rPr>
+        <w:t>, the final purpose is to give more value to the company making the user be more interested on us and for the user the benefit is the time since we are offering products or services he/she is interested.</w:t>
+      </w:r>
+    </w:p>
+    <w:p>
+      <w:pPr>
+        <w:jc w:val="both"/>
+        <w:rPr>
+          <w:rFonts w:ascii="Times New Roman" w:hAnsi="Times New Roman" w:cs="Times New Roman"/>
+          <w:b/>
+          <w:bCs/>
+          <w:sz w:val="24"/>
+          <w:szCs w:val="24"/>
+        </w:rPr>
+      </w:pPr>
+      <w:r>
+        <w:rPr>
+          <w:rFonts w:ascii="Times New Roman" w:hAnsi="Times New Roman" w:cs="Times New Roman"/>
+          <w:b/>
+          <w:bCs/>
+          <w:sz w:val="24"/>
+          <w:szCs w:val="24"/>
+        </w:rPr>
+        <w:t xml:space="preserve">3.1.2 </w:t>
+      </w:r>
+      <w:r>
+        <w:rPr>
+          <w:rFonts w:ascii="Times New Roman" w:hAnsi="Times New Roman" w:cs="Times New Roman"/>
+          <w:b/>
+          <w:bCs/>
+          <w:sz w:val="24"/>
+          <w:szCs w:val="24"/>
+        </w:rPr>
+        <w:t xml:space="preserve">Briefly compare Content and Collaborative filtering using any dataset of your choice (Datasets used in the class tutorials or exercises are not allowed to use in this CA2). </w:t>
+      </w:r>
+    </w:p>
+    <w:p>
+      <w:pPr>
+        <w:jc w:val="both"/>
+        <w:rPr>
+          <w:rFonts w:ascii="Times New Roman" w:hAnsi="Times New Roman" w:cs="Times New Roman"/>
+          <w:b/>
+          <w:bCs/>
+          <w:sz w:val="24"/>
+          <w:szCs w:val="24"/>
+        </w:rPr>
+      </w:pPr>
+      <w:r>
+        <w:rPr>
+          <w:rFonts w:ascii="Times New Roman" w:hAnsi="Times New Roman" w:cs="Times New Roman"/>
+          <w:b/>
+          <w:bCs/>
+          <w:sz w:val="24"/>
+          <w:szCs w:val="24"/>
+        </w:rPr>
+        <w:t>Content Based Recommended System</w:t>
+      </w:r>
+    </w:p>
+    <w:p>
+      <w:pPr>
+        <w:jc w:val="both"/>
+        <w:rPr>
+          <w:rFonts w:ascii="Times New Roman" w:hAnsi="Times New Roman" w:cs="Times New Roman"/>
+          <w:sz w:val="24"/>
+          <w:szCs w:val="24"/>
+        </w:rPr>
+      </w:pPr>
+      <w:r>
+        <w:rPr>
+          <w:rFonts w:ascii="Times New Roman" w:hAnsi="Times New Roman" w:cs="Times New Roman"/>
+          <w:sz w:val="24"/>
+          <w:szCs w:val="24"/>
+          <w:highlight w:val="yellow"/>
+        </w:rPr>
+        <w:t xml:space="preserve">According to Kulkarni, A.B. </w:t>
+      </w:r>
+      <w:r>
+        <w:rPr>
+          <w:rFonts w:ascii="Times New Roman" w:hAnsi="Times New Roman" w:cs="Times New Roman"/>
+          <w:sz w:val="24"/>
+          <w:szCs w:val="24"/>
+          <w:highlight w:val="yellow"/>
+        </w:rPr>
+        <w:t>(Kulkarni et al., 2022)</w:t>
+      </w:r>
+      <w:r>
+        <w:rPr>
+          <w:rFonts w:ascii="Times New Roman" w:hAnsi="Times New Roman" w:cs="Times New Roman"/>
+          <w:sz w:val="24"/>
+          <w:szCs w:val="24"/>
+          <w:highlight w:val="yellow"/>
+        </w:rPr>
+        <w:t xml:space="preserve"> </w:t>
+      </w:r>
+      <w:r>
+        <w:rPr>
+          <w:rFonts w:ascii="Times New Roman" w:hAnsi="Times New Roman" w:cs="Times New Roman"/>
+          <w:sz w:val="24"/>
+          <w:szCs w:val="24"/>
+          <w:highlight w:val="yellow"/>
+        </w:rPr>
+        <w:t>Content-based filtering is used in recommending products or items very similar to those being clicked or liked. User recommendations are based on the description of an item and a profile of the user’s interest. Content-based recommender systems are widely used in e-commerce platforms. It is one of the basic algorithms in the recommendation engine. Content-based filtering can be triggered for any event; for example, on click, on purchase, or add to cart.</w:t>
+      </w:r>
+    </w:p>
+    <w:p>
+      <w:pPr>
+        <w:jc w:val="both"/>
+        <w:rPr>
+          <w:rFonts w:ascii="Times New Roman" w:hAnsi="Times New Roman" w:cs="Times New Roman"/>
+          <w:sz w:val="24"/>
+          <w:szCs w:val="24"/>
+        </w:rPr>
+      </w:pPr>
+      <w:r>
+        <w:rPr>
+          <w:rFonts w:ascii="Times New Roman" w:hAnsi="Times New Roman" w:cs="Times New Roman"/>
+          <w:sz w:val="24"/>
+          <w:szCs w:val="24"/>
+        </w:rPr>
+        <w:lastRenderedPageBreak/>
+        <w:t xml:space="preserve">To start working with this system I merged df_book with df_rating creating columns of </w:t>
+      </w:r>
+      <w:proofErr w:type="spellStart"/>
+      <w:r>
+        <w:rPr>
+          <w:rFonts w:ascii="Times New Roman" w:hAnsi="Times New Roman" w:cs="Times New Roman"/>
+          <w:sz w:val="24"/>
+          <w:szCs w:val="24"/>
+        </w:rPr>
+        <w:t>Average_Rating</w:t>
+      </w:r>
+      <w:proofErr w:type="spellEnd"/>
+      <w:r>
+        <w:rPr>
+          <w:rFonts w:ascii="Times New Roman" w:hAnsi="Times New Roman" w:cs="Times New Roman"/>
+          <w:sz w:val="24"/>
+          <w:szCs w:val="24"/>
+        </w:rPr>
+        <w:t xml:space="preserve"> and rating count, but as we can see in Figure 3, many people read books and don’t rate them showing as zero. So, I didn’t consider the ratings as zero for th</w:t>
+      </w:r>
+      <w:r>
+        <w:rPr>
+          <w:rFonts w:ascii="Times New Roman" w:hAnsi="Times New Roman" w:cs="Times New Roman"/>
+          <w:sz w:val="24"/>
+          <w:szCs w:val="24"/>
+        </w:rPr>
+        <w:t>is analysis</w:t>
+      </w:r>
+      <w:r>
+        <w:rPr>
+          <w:rFonts w:ascii="Times New Roman" w:hAnsi="Times New Roman" w:cs="Times New Roman"/>
+          <w:sz w:val="24"/>
+          <w:szCs w:val="24"/>
+        </w:rPr>
+        <w:t>.</w:t>
+      </w:r>
+    </w:p>
+    <w:p>
+      <w:pPr>
+        <w:jc w:val="center"/>
+        <w:rPr>
+          <w:rFonts w:ascii="Times New Roman" w:hAnsi="Times New Roman" w:cs="Times New Roman"/>
+          <w:sz w:val="24"/>
+          <w:szCs w:val="24"/>
+        </w:rPr>
+      </w:pPr>
+      <w:r>
+        <w:rPr>
+          <w:rFonts w:ascii="Times New Roman" w:hAnsi="Times New Roman" w:cs="Times New Roman"/>
+          <w:sz w:val="24"/>
+          <w:szCs w:val="24"/>
+        </w:rPr>
+        <w:drawing>
+          <wp:inline distT="0" distB="0" distL="0" distR="0" wp14:anchorId="33C3504D" wp14:editId="66EC6712">
+            <wp:extent cx="5182049" cy="3795089"/>
+            <wp:effectExtent l="0" t="0" r="0" b="0"/>
+            <wp:docPr id="350596077" name="Imagen 1"/>
+            <wp:cNvGraphicFramePr>
+              <a:graphicFrameLocks xmlns:a="http://schemas.openxmlformats.org/drawingml/2006/main" noChangeAspect="1"/>
+            </wp:cNvGraphicFramePr>
+            <a:graphic xmlns:a="http://schemas.openxmlformats.org/drawingml/2006/main">
+              <a:graphicData uri="http://schemas.openxmlformats.org/drawingml/2006/picture">
+                <pic:pic xmlns:pic="http://schemas.openxmlformats.org/drawingml/2006/picture">
+                  <pic:nvPicPr>
+                    <pic:cNvPr id="350596077" name=""/>
+                    <pic:cNvPicPr/>
+                  </pic:nvPicPr>
+                  <pic:blipFill>
+                    <a:blip r:embed="rId8"/>
+                    <a:stretch>
+                      <a:fillRect/>
+                    </a:stretch>
+                  </pic:blipFill>
+                  <pic:spPr>
+                    <a:xfrm>
+                      <a:off x="0" y="0"/>
+                      <a:ext cx="5182049" cy="3795089"/>
+                    </a:xfrm>
+                    <a:prstGeom prst="rect">
+                      <a:avLst/>
+                    </a:prstGeom>
+                  </pic:spPr>
+                </pic:pic>
+              </a:graphicData>
+            </a:graphic>
+          </wp:inline>
+        </w:drawing>
+      </w:r>
+    </w:p>
+    <w:p>
+      <w:pPr>
+        <w:jc w:val="center"/>
+        <w:rPr>
+          <w:rFonts w:ascii="Times New Roman" w:hAnsi="Times New Roman" w:cs="Times New Roman"/>
+          <w:sz w:val="24"/>
+          <w:szCs w:val="24"/>
+        </w:rPr>
+      </w:pPr>
+      <w:r>
+        <w:rPr>
+          <w:rFonts w:ascii="Times New Roman" w:hAnsi="Times New Roman" w:cs="Times New Roman"/>
+          <w:sz w:val="24"/>
+          <w:szCs w:val="24"/>
+        </w:rPr>
+        <w:t xml:space="preserve">Figure </w:t>
+      </w:r>
+      <w:r>
+        <w:rPr>
+          <w:rFonts w:ascii="Times New Roman" w:hAnsi="Times New Roman" w:cs="Times New Roman"/>
+          <w:sz w:val="24"/>
+          <w:szCs w:val="24"/>
+        </w:rPr>
+        <w:t>3</w:t>
+      </w:r>
+      <w:r>
+        <w:rPr>
+          <w:rFonts w:ascii="Times New Roman" w:hAnsi="Times New Roman" w:cs="Times New Roman"/>
+          <w:sz w:val="24"/>
+          <w:szCs w:val="24"/>
+        </w:rPr>
+        <w:t xml:space="preserve">: </w:t>
+      </w:r>
+      <w:r>
+        <w:rPr>
+          <w:rFonts w:ascii="Times New Roman" w:hAnsi="Times New Roman" w:cs="Times New Roman"/>
+          <w:sz w:val="24"/>
+          <w:szCs w:val="24"/>
+        </w:rPr>
+        <w:t>Ratings plot according to the number of users</w:t>
+      </w:r>
+    </w:p>
+    <w:p>
+      <w:pPr>
+        <w:jc w:val="both"/>
+        <w:rPr>
+          <w:rFonts w:ascii="Times New Roman" w:hAnsi="Times New Roman" w:cs="Times New Roman"/>
+          <w:sz w:val="24"/>
+          <w:szCs w:val="24"/>
+        </w:rPr>
+      </w:pPr>
+      <w:r>
+        <w:rPr>
+          <w:rFonts w:ascii="Times New Roman" w:hAnsi="Times New Roman" w:cs="Times New Roman"/>
+          <w:sz w:val="24"/>
+          <w:szCs w:val="24"/>
+        </w:rPr>
+        <w:t>To start I calculated the weighted rating with the next formula in Figure 4:</w:t>
+      </w:r>
+    </w:p>
+    <w:p>
+      <w:pPr>
+        <w:jc w:val="both"/>
+        <w:rPr>
+          <w:rFonts w:ascii="Times New Roman" w:hAnsi="Times New Roman" w:cs="Times New Roman"/>
+          <w:sz w:val="24"/>
+          <w:szCs w:val="24"/>
+        </w:rPr>
+      </w:pPr>
+      <w:r>
+        <w:rPr>
+          <w:rFonts w:ascii="Times New Roman" w:hAnsi="Times New Roman" w:cs="Times New Roman"/>
+          <w:sz w:val="24"/>
+          <w:szCs w:val="24"/>
+        </w:rPr>
+        <w:drawing>
+          <wp:inline distT="0" distB="0" distL="0" distR="0" wp14:anchorId="42A98297" wp14:editId="7C03C45A">
+            <wp:extent cx="5182049" cy="670618"/>
+            <wp:effectExtent l="0" t="0" r="0" b="0"/>
+            <wp:docPr id="542373630" name="Imagen 1"/>
+            <wp:cNvGraphicFramePr>
+              <a:graphicFrameLocks xmlns:a="http://schemas.openxmlformats.org/drawingml/2006/main" noChangeAspect="1"/>
+            </wp:cNvGraphicFramePr>
+            <a:graphic xmlns:a="http://schemas.openxmlformats.org/drawingml/2006/main">
+              <a:graphicData uri="http://schemas.openxmlformats.org/drawingml/2006/picture">
+                <pic:pic xmlns:pic="http://schemas.openxmlformats.org/drawingml/2006/picture">
+                  <pic:nvPicPr>
+                    <pic:cNvPr id="542373630" name=""/>
+                    <pic:cNvPicPr/>
+                  </pic:nvPicPr>
+                  <pic:blipFill>
+                    <a:blip r:embed="rId9"/>
+                    <a:stretch>
+                      <a:fillRect/>
+                    </a:stretch>
+                  </pic:blipFill>
+                  <pic:spPr>
+                    <a:xfrm>
+                      <a:off x="0" y="0"/>
+                      <a:ext cx="5182049" cy="670618"/>
+                    </a:xfrm>
+                    <a:prstGeom prst="rect">
+                      <a:avLst/>
+                    </a:prstGeom>
+                  </pic:spPr>
+                </pic:pic>
+              </a:graphicData>
+            </a:graphic>
+          </wp:inline>
+        </w:drawing>
+      </w:r>
+    </w:p>
+    <w:p>
+      <w:pPr>
+        <w:jc w:val="center"/>
+        <w:rPr>
+          <w:rFonts w:ascii="Times New Roman" w:hAnsi="Times New Roman" w:cs="Times New Roman"/>
+          <w:sz w:val="24"/>
+          <w:szCs w:val="24"/>
+        </w:rPr>
+      </w:pPr>
+      <w:r>
+        <w:rPr>
+          <w:rFonts w:ascii="Times New Roman" w:hAnsi="Times New Roman" w:cs="Times New Roman"/>
+          <w:sz w:val="24"/>
+          <w:szCs w:val="24"/>
+        </w:rPr>
+        <w:t xml:space="preserve">Figure </w:t>
+      </w:r>
+      <w:r>
+        <w:rPr>
+          <w:rFonts w:ascii="Times New Roman" w:hAnsi="Times New Roman" w:cs="Times New Roman"/>
+          <w:sz w:val="24"/>
+          <w:szCs w:val="24"/>
+        </w:rPr>
+        <w:t>4</w:t>
+      </w:r>
+      <w:r>
+        <w:rPr>
+          <w:rFonts w:ascii="Times New Roman" w:hAnsi="Times New Roman" w:cs="Times New Roman"/>
+          <w:sz w:val="24"/>
+          <w:szCs w:val="24"/>
+        </w:rPr>
+        <w:t xml:space="preserve">: </w:t>
+      </w:r>
+      <w:r>
+        <w:rPr>
+          <w:rFonts w:ascii="Times New Roman" w:hAnsi="Times New Roman" w:cs="Times New Roman"/>
+          <w:sz w:val="24"/>
+          <w:szCs w:val="24"/>
+        </w:rPr>
+        <w:t>Weighted Rating Formula</w:t>
+      </w:r>
+    </w:p>
+    <w:p>
+      <w:pPr>
+        <w:rPr>
+          <w:rFonts w:ascii="Times New Roman" w:hAnsi="Times New Roman" w:cs="Times New Roman"/>
+          <w:sz w:val="24"/>
+          <w:szCs w:val="24"/>
+        </w:rPr>
+      </w:pPr>
+      <w:r>
+        <w:rPr>
+          <w:rFonts w:ascii="Times New Roman" w:hAnsi="Times New Roman" w:cs="Times New Roman"/>
+          <w:sz w:val="24"/>
+          <w:szCs w:val="24"/>
+        </w:rPr>
+        <w:t>Where:</w:t>
+      </w:r>
+    </w:p>
+    <w:p>
+      <w:pPr>
+        <w:rPr>
+          <w:rFonts w:ascii="Times New Roman" w:hAnsi="Times New Roman" w:cs="Times New Roman"/>
+          <w:sz w:val="24"/>
+          <w:szCs w:val="24"/>
+        </w:rPr>
+      </w:pPr>
+      <w:r>
+        <w:rPr>
+          <w:rFonts w:ascii="Times New Roman" w:hAnsi="Times New Roman" w:cs="Times New Roman"/>
+          <w:sz w:val="24"/>
+          <w:szCs w:val="24"/>
+        </w:rPr>
+        <w:t>v: number of people that rated the books (</w:t>
+      </w:r>
+      <w:proofErr w:type="spellStart"/>
+      <w:r>
+        <w:rPr>
+          <w:rFonts w:ascii="Times New Roman" w:hAnsi="Times New Roman" w:cs="Times New Roman"/>
+          <w:sz w:val="24"/>
+          <w:szCs w:val="24"/>
+        </w:rPr>
+        <w:t>Rating_Count</w:t>
+      </w:r>
+      <w:proofErr w:type="spellEnd"/>
+      <w:r>
+        <w:rPr>
+          <w:rFonts w:ascii="Times New Roman" w:hAnsi="Times New Roman" w:cs="Times New Roman"/>
+          <w:sz w:val="24"/>
+          <w:szCs w:val="24"/>
+        </w:rPr>
+        <w:t>)</w:t>
+      </w:r>
+    </w:p>
+    <w:p>
+      <w:pPr>
+        <w:rPr>
+          <w:rFonts w:ascii="Times New Roman" w:hAnsi="Times New Roman" w:cs="Times New Roman"/>
+          <w:sz w:val="24"/>
+          <w:szCs w:val="24"/>
+        </w:rPr>
+      </w:pPr>
+      <w:r>
+        <w:rPr>
+          <w:rFonts w:ascii="Times New Roman" w:hAnsi="Times New Roman" w:cs="Times New Roman"/>
+          <w:sz w:val="24"/>
+          <w:szCs w:val="24"/>
+        </w:rPr>
+        <w:t>m: minimum of rated books required to be listed in the chart</w:t>
+      </w:r>
+    </w:p>
+    <w:p>
+      <w:pPr>
+        <w:rPr>
+          <w:rFonts w:ascii="Times New Roman" w:hAnsi="Times New Roman" w:cs="Times New Roman"/>
+          <w:sz w:val="24"/>
+          <w:szCs w:val="24"/>
+        </w:rPr>
+      </w:pPr>
+      <w:r>
+        <w:rPr>
+          <w:rFonts w:ascii="Times New Roman" w:hAnsi="Times New Roman" w:cs="Times New Roman"/>
+          <w:sz w:val="24"/>
+          <w:szCs w:val="24"/>
+        </w:rPr>
+        <w:t>R: Average Rating of the books</w:t>
+      </w:r>
+    </w:p>
+    <w:p>
+      <w:pPr>
+        <w:rPr>
+          <w:rFonts w:ascii="Times New Roman" w:hAnsi="Times New Roman" w:cs="Times New Roman"/>
+          <w:sz w:val="24"/>
+          <w:szCs w:val="24"/>
+        </w:rPr>
+      </w:pPr>
+      <w:r>
+        <w:rPr>
+          <w:rFonts w:ascii="Times New Roman" w:hAnsi="Times New Roman" w:cs="Times New Roman"/>
+          <w:sz w:val="24"/>
+          <w:szCs w:val="24"/>
+        </w:rPr>
+        <w:t xml:space="preserve">C: mean rated count of the books across the </w:t>
+      </w:r>
+      <w:proofErr w:type="spellStart"/>
+      <w:r>
+        <w:rPr>
+          <w:rFonts w:ascii="Times New Roman" w:hAnsi="Times New Roman" w:cs="Times New Roman"/>
+          <w:sz w:val="24"/>
+          <w:szCs w:val="24"/>
+        </w:rPr>
+        <w:t>dataframe</w:t>
+      </w:r>
+      <w:proofErr w:type="spellEnd"/>
+    </w:p>
+    <w:p>
+      <w:pPr>
+        <w:rPr>
+          <w:rFonts w:ascii="Times New Roman" w:hAnsi="Times New Roman" w:cs="Times New Roman"/>
+          <w:sz w:val="24"/>
+          <w:szCs w:val="24"/>
+        </w:rPr>
+      </w:pPr>
+      <w:r>
+        <w:rPr>
+          <w:rFonts w:ascii="Times New Roman" w:hAnsi="Times New Roman" w:cs="Times New Roman"/>
+          <w:sz w:val="24"/>
+          <w:szCs w:val="24"/>
+        </w:rPr>
+        <w:t>In my results I got that:</w:t>
+      </w:r>
+    </w:p>
+    <w:p>
+      <w:pPr>
+        <w:pStyle w:val="Prrafodelista"/>
+        <w:numPr>
+          <w:ilvl w:val="0"/>
+          <w:numId w:val="4"/>
+        </w:numPr>
+        <w:rPr>
+          <w:rFonts w:ascii="Times New Roman" w:hAnsi="Times New Roman" w:cs="Times New Roman"/>
+          <w:sz w:val="24"/>
+          <w:szCs w:val="24"/>
+        </w:rPr>
+      </w:pPr>
+      <w:r>
+        <w:rPr>
+          <w:rFonts w:ascii="Times New Roman" w:hAnsi="Times New Roman" w:cs="Times New Roman"/>
+          <w:sz w:val="24"/>
+          <w:szCs w:val="24"/>
+        </w:rPr>
+        <w:t>C = 7.53 on a scale</w:t>
+      </w:r>
+    </w:p>
+    <w:p>
+      <w:pPr>
+        <w:jc w:val="both"/>
+        <w:rPr>
+          <w:rFonts w:ascii="Times New Roman" w:hAnsi="Times New Roman" w:cs="Times New Roman"/>
+          <w:sz w:val="24"/>
+          <w:szCs w:val="24"/>
+        </w:rPr>
+      </w:pPr>
+    </w:p>
+    <w:p>
+      <w:pPr>
+        <w:jc w:val="both"/>
+        <w:rPr>
+          <w:rFonts w:ascii="Times New Roman" w:hAnsi="Times New Roman" w:cs="Times New Roman"/>
+          <w:b/>
+          <w:bCs/>
+          <w:sz w:val="24"/>
+          <w:szCs w:val="24"/>
+        </w:rPr>
+      </w:pPr>
+      <w:r>
+        <w:rPr>
+          <w:rFonts w:ascii="Times New Roman" w:hAnsi="Times New Roman" w:cs="Times New Roman"/>
+          <w:b/>
+          <w:bCs/>
+          <w:sz w:val="24"/>
+          <w:szCs w:val="24"/>
+        </w:rPr>
+        <w:t xml:space="preserve">3.1.3 </w:t>
+      </w:r>
+      <w:r>
+        <w:rPr>
+          <w:rFonts w:ascii="Times New Roman" w:hAnsi="Times New Roman" w:cs="Times New Roman"/>
+          <w:b/>
+          <w:bCs/>
+          <w:sz w:val="24"/>
+          <w:szCs w:val="24"/>
+        </w:rPr>
+        <w:t xml:space="preserve">Train and test machine learning models for the user-user or item-item collaborative filtering. Justify your recommendations for the considered scenario by providing a conceptual insight. </w:t>
+      </w:r>
+    </w:p>
+    <w:p>
+      <w:pPr>
+        <w:jc w:val="both"/>
+        <w:rPr>
+          <w:rFonts w:ascii="Times New Roman" w:hAnsi="Times New Roman" w:cs="Times New Roman"/>
+          <w:b/>
+          <w:bCs/>
+          <w:sz w:val="24"/>
+          <w:szCs w:val="24"/>
+        </w:rPr>
+      </w:pPr>
+    </w:p>
+    <w:p>
+      <w:pPr>
+        <w:jc w:val="both"/>
+        <w:rPr>
+          <w:rFonts w:ascii="Times New Roman" w:hAnsi="Times New Roman" w:cs="Times New Roman"/>
+          <w:b/>
+          <w:bCs/>
+          <w:sz w:val="24"/>
+          <w:szCs w:val="24"/>
+        </w:rPr>
+      </w:pPr>
+      <w:r>
+        <w:rPr>
+          <w:rFonts w:ascii="Times New Roman" w:hAnsi="Times New Roman" w:cs="Times New Roman"/>
+          <w:b/>
+          <w:bCs/>
+          <w:sz w:val="24"/>
+          <w:szCs w:val="24"/>
+        </w:rPr>
+        <w:t xml:space="preserve">2) Perform Market Basket Analysis on the chosen dataset by using </w:t>
+      </w:r>
+      <w:proofErr w:type="spellStart"/>
+      <w:r>
+        <w:rPr>
+          <w:rFonts w:ascii="Times New Roman" w:hAnsi="Times New Roman" w:cs="Times New Roman"/>
+          <w:b/>
+          <w:bCs/>
+          <w:sz w:val="24"/>
+          <w:szCs w:val="24"/>
+        </w:rPr>
+        <w:t>Apriori</w:t>
+      </w:r>
+      <w:proofErr w:type="spellEnd"/>
+      <w:r>
+        <w:rPr>
+          <w:rFonts w:ascii="Times New Roman" w:hAnsi="Times New Roman" w:cs="Times New Roman"/>
+          <w:b/>
+          <w:bCs/>
+          <w:sz w:val="24"/>
+          <w:szCs w:val="24"/>
+        </w:rPr>
+        <w:t xml:space="preserve"> and FP growth algorithms. Can you express major divergence between these models? Compare and contrast the machine learning results obtained based on both algorithms. (50, 50 = 100 marks) </w:t>
+      </w:r>
+    </w:p>
+    <w:p>
+      <w:pPr>
+        <w:jc w:val="both"/>
+        <w:rPr>
+          <w:rFonts w:ascii="Times New Roman" w:hAnsi="Times New Roman" w:cs="Times New Roman"/>
+          <w:b/>
+          <w:bCs/>
+          <w:sz w:val="24"/>
+          <w:szCs w:val="24"/>
+        </w:rPr>
+      </w:pPr>
+      <w:r>
+        <w:rPr>
+          <w:rFonts w:ascii="Times New Roman" w:hAnsi="Times New Roman" w:cs="Times New Roman"/>
+          <w:b/>
+          <w:bCs/>
+          <w:sz w:val="24"/>
+          <w:szCs w:val="24"/>
+        </w:rPr>
+        <w:t>Data Visualization</w:t>
+      </w:r>
+    </w:p>
+    <w:p>
+      <w:pPr>
+        <w:jc w:val="both"/>
+        <w:rPr>
+          <w:rFonts w:ascii="Times New Roman" w:hAnsi="Times New Roman" w:cs="Times New Roman"/>
+          <w:b/>
+          <w:bCs/>
+          <w:sz w:val="24"/>
+          <w:szCs w:val="24"/>
+        </w:rPr>
+      </w:pPr>
+      <w:r>
+        <w:rPr>
+          <w:rFonts w:ascii="Times New Roman" w:hAnsi="Times New Roman" w:cs="Times New Roman"/>
+          <w:b/>
+          <w:bCs/>
+          <w:sz w:val="24"/>
+          <w:szCs w:val="24"/>
+        </w:rPr>
+        <w:t>3) Create an interactive Dashboard aimed at older adults (65+) with specific features to summarise the most important aspects of the data and identify through your visualisation why this dataset is suitable for Machine Learning models in an online retail business. Explain how your dashboard is designed with this demographic in mind.</w:t>
+      </w:r>
+    </w:p>
+    <w:p>
+      <w:pPr>
+        <w:jc w:val="both"/>
+        <w:rPr>
+          <w:rFonts w:ascii="Times New Roman" w:hAnsi="Times New Roman" w:cs="Times New Roman"/>
+          <w:b/>
+          <w:bCs/>
+          <w:sz w:val="24"/>
+          <w:szCs w:val="24"/>
+        </w:rPr>
+      </w:pPr>
+    </w:p>
+    <w:p>
+      <w:pPr>
+        <w:jc w:val="both"/>
+        <w:rPr>
+          <w:rFonts w:ascii="Times New Roman" w:hAnsi="Times New Roman" w:cs="Times New Roman"/>
+          <w:b/>
+          <w:bCs/>
+          <w:sz w:val="24"/>
+          <w:szCs w:val="24"/>
+        </w:rPr>
+      </w:pPr>
+    </w:p>
+    <w:p>
+      <w:pPr>
+        <w:jc w:val="both"/>
+        <w:rPr>
+          <w:rFonts w:ascii="Times New Roman" w:hAnsi="Times New Roman" w:cs="Times New Roman"/>
+          <w:b/>
+          <w:bCs/>
+          <w:sz w:val="24"/>
+          <w:szCs w:val="24"/>
+        </w:rPr>
+      </w:pPr>
+    </w:p>
+    <w:p>
+      <w:pPr>
+        <w:jc w:val="both"/>
+        <w:rPr>
+          <w:rFonts w:ascii="Times New Roman" w:hAnsi="Times New Roman" w:cs="Times New Roman"/>
+          <w:sz w:val="24"/>
+          <w:szCs w:val="24"/>
+        </w:rPr>
+      </w:pPr>
+      <w:r>
+        <w:rPr>
+          <w:rFonts w:ascii="Times New Roman" w:hAnsi="Times New Roman" w:cs="Times New Roman"/>
+          <w:sz w:val="24"/>
+          <w:szCs w:val="24"/>
+        </w:rPr>
+        <w:t>www.kaggle.com. (</w:t>
+      </w:r>
+      <w:r>
+        <w:rPr>
+          <w:rFonts w:ascii="Times New Roman" w:hAnsi="Times New Roman" w:cs="Times New Roman"/>
+          <w:sz w:val="24"/>
+          <w:szCs w:val="24"/>
+        </w:rPr>
+        <w:t>2023</w:t>
+      </w:r>
+      <w:r>
+        <w:rPr>
+          <w:rFonts w:ascii="Times New Roman" w:hAnsi="Times New Roman" w:cs="Times New Roman"/>
+          <w:sz w:val="24"/>
+          <w:szCs w:val="24"/>
+        </w:rPr>
+        <w:t xml:space="preserve">). Book Recommendation Dataset. [online] Available at: </w:t>
+      </w:r>
+      <w:hyperlink r:id="rId10" w:history="1">
+        <w:r>
+          <w:rPr>
+            <w:rStyle w:val="Hipervnculo"/>
+            <w:rFonts w:ascii="Times New Roman" w:hAnsi="Times New Roman" w:cs="Times New Roman"/>
+            <w:sz w:val="24"/>
+            <w:szCs w:val="24"/>
+          </w:rPr>
+          <w:t>https://www.kaggle.com/datasets/arashnic/book-recommendation-dataset/data</w:t>
+        </w:r>
+      </w:hyperlink>
+      <w:r>
+        <w:rPr>
+          <w:rFonts w:ascii="Times New Roman" w:hAnsi="Times New Roman" w:cs="Times New Roman"/>
+          <w:sz w:val="24"/>
+          <w:szCs w:val="24"/>
+        </w:rPr>
+        <w:t xml:space="preserve"> </w:t>
+      </w:r>
+    </w:p>
+    <w:p>
+      <w:pPr>
+        <w:jc w:val="both"/>
+        <w:rPr>
+          <w:rFonts w:ascii="Times New Roman" w:hAnsi="Times New Roman" w:cs="Times New Roman"/>
+          <w:sz w:val="24"/>
+          <w:szCs w:val="24"/>
+        </w:rPr>
+      </w:pPr>
+      <w:r>
+        <w:rPr>
+          <w:rFonts w:ascii="Times New Roman" w:hAnsi="Times New Roman" w:cs="Times New Roman"/>
+          <w:sz w:val="24"/>
+          <w:szCs w:val="24"/>
+        </w:rPr>
+        <w:t xml:space="preserve">Kulkarni, A.B., Adarsha </w:t>
+      </w:r>
+      <w:proofErr w:type="spellStart"/>
+      <w:r>
+        <w:rPr>
+          <w:rFonts w:ascii="Times New Roman" w:hAnsi="Times New Roman" w:cs="Times New Roman"/>
+          <w:sz w:val="24"/>
+          <w:szCs w:val="24"/>
+        </w:rPr>
+        <w:t>Shivananda</w:t>
+      </w:r>
+      <w:proofErr w:type="spellEnd"/>
+      <w:r>
+        <w:rPr>
+          <w:rFonts w:ascii="Times New Roman" w:hAnsi="Times New Roman" w:cs="Times New Roman"/>
+          <w:sz w:val="24"/>
+          <w:szCs w:val="24"/>
+        </w:rPr>
+        <w:t xml:space="preserve">, Kulkarni, A. and V Adithya Krishnan (2022). Content-Based Recommender Systems. </w:t>
+      </w:r>
+      <w:proofErr w:type="spellStart"/>
+      <w:r>
+        <w:rPr>
+          <w:rFonts w:ascii="Times New Roman" w:hAnsi="Times New Roman" w:cs="Times New Roman"/>
+          <w:sz w:val="24"/>
+          <w:szCs w:val="24"/>
+        </w:rPr>
+        <w:t>Apress</w:t>
+      </w:r>
+      <w:proofErr w:type="spellEnd"/>
+      <w:r>
+        <w:rPr>
+          <w:rFonts w:ascii="Times New Roman" w:hAnsi="Times New Roman" w:cs="Times New Roman"/>
+          <w:sz w:val="24"/>
+          <w:szCs w:val="24"/>
+        </w:rPr>
+        <w:t xml:space="preserve"> eBooks, pp.63–87. </w:t>
+      </w:r>
+      <w:proofErr w:type="spellStart"/>
+      <w:r>
+        <w:rPr>
+          <w:rFonts w:ascii="Times New Roman" w:hAnsi="Times New Roman" w:cs="Times New Roman"/>
+          <w:sz w:val="24"/>
+          <w:szCs w:val="24"/>
+        </w:rPr>
+        <w:t>doi:https</w:t>
+      </w:r>
+      <w:proofErr w:type="spellEnd"/>
+      <w:r>
+        <w:rPr>
+          <w:rFonts w:ascii="Times New Roman" w:hAnsi="Times New Roman" w:cs="Times New Roman"/>
+          <w:sz w:val="24"/>
+          <w:szCs w:val="24"/>
+        </w:rPr>
+        <w:t>://doi.org/10.1007/978-1-4842-8954-9_3.</w:t>
+      </w:r>
     </w:p>
     <w:sectPr>
       <w:pgSz w:w="12240" w:h="15840"/>
@@ -19,6 +1965,451 @@
     </w:sectPr>
   </w:body>
 </w:document>
+</file>
+
+<file path=word/numbering.xml><?xml version="1.0" encoding="utf-8"?>
+<w:numbering xmlns:wpc="http://schemas.microsoft.com/office/word/2010/wordprocessingCanvas" xmlns:cx="http://schemas.microsoft.com/office/drawing/2014/chartex" xmlns:cx1="http://schemas.microsoft.com/office/drawing/2015/9/8/chartex" xmlns:cx2="http://schemas.microsoft.com/office/drawing/2015/10/21/chartex" xmlns:cx3="http://schemas.microsoft.com/office/drawing/2016/5/9/chartex" xmlns:cx4="http://schemas.microsoft.com/office/drawing/2016/5/10/chartex" xmlns:cx5="http://schemas.microsoft.com/office/drawing/2016/5/11/chartex" xmlns:cx6="http://schemas.microsoft.com/office/drawing/2016/5/12/chartex" xmlns:cx7="http://schemas.microsoft.com/office/drawing/2016/5/13/chartex" xmlns:cx8="http://schemas.microsoft.com/office/drawing/2016/5/14/chartex" xmlns:mc="http://schemas.openxmlformats.org/markup-compatibility/2006" xmlns:aink="http://schemas.microsoft.com/office/drawing/2016/ink" xmlns:am3d="http://schemas.microsoft.com/office/drawing/2017/model3d" xmlns:o="urn:schemas-microsoft-com:office:office" xmlns:oel="http://schemas.microsoft.com/office/2019/extlst" xmlns:r="http://schemas.openxmlformats.org/officeDocument/2006/relationships" xmlns:m="http://schemas.openxmlformats.org/officeDocument/2006/math" xmlns:v="urn:schemas-microsoft-com:vml" xmlns:wp14="http://schemas.microsoft.com/office/word/2010/wordprocessingDrawing" xmlns:wp="http://schemas.openxmlformats.org/drawingml/2006/wordprocessingDrawing" xmlns:w10="urn:schemas-microsoft-com:office:word" xmlns:w="http://schemas.openxmlformats.org/wordprocessingml/2006/main" xmlns:w14="http://schemas.microsoft.com/office/word/2010/wordml" xmlns:w15="http://schemas.microsoft.com/office/word/2012/wordml" xmlns:w16cex="http://schemas.microsoft.com/office/word/2018/wordml/cex" xmlns:w16cid="http://schemas.microsoft.com/office/word/2016/wordml/cid" xmlns:w16="http://schemas.microsoft.com/office/word/2018/wordml" xmlns:w16sdtdh="http://schemas.microsoft.com/office/word/2020/wordml/sdtdatahash" xmlns:w16se="http://schemas.microsoft.com/office/word/2015/wordml/symex" xmlns:wpg="http://schemas.microsoft.com/office/word/2010/wordprocessingGroup" xmlns:wpi="http://schemas.microsoft.com/office/word/2010/wordprocessingInk" xmlns:wne="http://schemas.microsoft.com/office/word/2006/wordml" xmlns:wps="http://schemas.microsoft.com/office/word/2010/wordprocessingShape" mc:Ignorable="w14 w15 w16se w16cid w16 w16cex w16sdtdh wp14">
+  <w:abstractNum w:abstractNumId="0" w15:restartNumberingAfterBreak="0">
+    <w:nsid w:val="360E6E57"/>
+    <w:multiLevelType w:val="hybridMultilevel"/>
+    <w:tmpl w:val="BD2CCD08"/>
+    <w:lvl w:ilvl="0" w:tplc="04090001">
+      <w:start w:val="1"/>
+      <w:numFmt w:val="bullet"/>
+      <w:lvlText w:val=""/>
+      <w:lvlJc w:val="left"/>
+      <w:pPr>
+        <w:ind w:left="720" w:hanging="360"/>
+      </w:pPr>
+      <w:rPr>
+        <w:rFonts w:ascii="Symbol" w:hAnsi="Symbol" w:hint="default"/>
+      </w:rPr>
+    </w:lvl>
+    <w:lvl w:ilvl="1" w:tplc="04090003" w:tentative="1">
+      <w:start w:val="1"/>
+      <w:numFmt w:val="bullet"/>
+      <w:lvlText w:val="o"/>
+      <w:lvlJc w:val="left"/>
+      <w:pPr>
+        <w:ind w:left="1440" w:hanging="360"/>
+      </w:pPr>
+      <w:rPr>
+        <w:rFonts w:ascii="Courier New" w:hAnsi="Courier New" w:cs="Courier New" w:hint="default"/>
+      </w:rPr>
+    </w:lvl>
+    <w:lvl w:ilvl="2" w:tplc="04090005" w:tentative="1">
+      <w:start w:val="1"/>
+      <w:numFmt w:val="bullet"/>
+      <w:lvlText w:val=""/>
+      <w:lvlJc w:val="left"/>
+      <w:pPr>
+        <w:ind w:left="2160" w:hanging="360"/>
+      </w:pPr>
+      <w:rPr>
+        <w:rFonts w:ascii="Wingdings" w:hAnsi="Wingdings" w:hint="default"/>
+      </w:rPr>
+    </w:lvl>
+    <w:lvl w:ilvl="3" w:tplc="04090001" w:tentative="1">
+      <w:start w:val="1"/>
+      <w:numFmt w:val="bullet"/>
+      <w:lvlText w:val=""/>
+      <w:lvlJc w:val="left"/>
+      <w:pPr>
+        <w:ind w:left="2880" w:hanging="360"/>
+      </w:pPr>
+      <w:rPr>
+        <w:rFonts w:ascii="Symbol" w:hAnsi="Symbol" w:hint="default"/>
+      </w:rPr>
+    </w:lvl>
+    <w:lvl w:ilvl="4" w:tplc="04090003" w:tentative="1">
+      <w:start w:val="1"/>
+      <w:numFmt w:val="bullet"/>
+      <w:lvlText w:val="o"/>
+      <w:lvlJc w:val="left"/>
+      <w:pPr>
+        <w:ind w:left="3600" w:hanging="360"/>
+      </w:pPr>
+      <w:rPr>
+        <w:rFonts w:ascii="Courier New" w:hAnsi="Courier New" w:cs="Courier New" w:hint="default"/>
+      </w:rPr>
+    </w:lvl>
+    <w:lvl w:ilvl="5" w:tplc="04090005" w:tentative="1">
+      <w:start w:val="1"/>
+      <w:numFmt w:val="bullet"/>
+      <w:lvlText w:val=""/>
+      <w:lvlJc w:val="left"/>
+      <w:pPr>
+        <w:ind w:left="4320" w:hanging="360"/>
+      </w:pPr>
+      <w:rPr>
+        <w:rFonts w:ascii="Wingdings" w:hAnsi="Wingdings" w:hint="default"/>
+      </w:rPr>
+    </w:lvl>
+    <w:lvl w:ilvl="6" w:tplc="04090001" w:tentative="1">
+      <w:start w:val="1"/>
+      <w:numFmt w:val="bullet"/>
+      <w:lvlText w:val=""/>
+      <w:lvlJc w:val="left"/>
+      <w:pPr>
+        <w:ind w:left="5040" w:hanging="360"/>
+      </w:pPr>
+      <w:rPr>
+        <w:rFonts w:ascii="Symbol" w:hAnsi="Symbol" w:hint="default"/>
+      </w:rPr>
+    </w:lvl>
+    <w:lvl w:ilvl="7" w:tplc="04090003" w:tentative="1">
+      <w:start w:val="1"/>
+      <w:numFmt w:val="bullet"/>
+      <w:lvlText w:val="o"/>
+      <w:lvlJc w:val="left"/>
+      <w:pPr>
+        <w:ind w:left="5760" w:hanging="360"/>
+      </w:pPr>
+      <w:rPr>
+        <w:rFonts w:ascii="Courier New" w:hAnsi="Courier New" w:cs="Courier New" w:hint="default"/>
+      </w:rPr>
+    </w:lvl>
+    <w:lvl w:ilvl="8" w:tplc="04090005" w:tentative="1">
+      <w:start w:val="1"/>
+      <w:numFmt w:val="bullet"/>
+      <w:lvlText w:val=""/>
+      <w:lvlJc w:val="left"/>
+      <w:pPr>
+        <w:ind w:left="6480" w:hanging="360"/>
+      </w:pPr>
+      <w:rPr>
+        <w:rFonts w:ascii="Wingdings" w:hAnsi="Wingdings" w:hint="default"/>
+      </w:rPr>
+    </w:lvl>
+  </w:abstractNum>
+  <w:abstractNum w:abstractNumId="1" w15:restartNumberingAfterBreak="0">
+    <w:nsid w:val="46480C16"/>
+    <w:multiLevelType w:val="hybridMultilevel"/>
+    <w:tmpl w:val="87C030F8"/>
+    <w:lvl w:ilvl="0" w:tplc="04090001">
+      <w:start w:val="1"/>
+      <w:numFmt w:val="bullet"/>
+      <w:lvlText w:val=""/>
+      <w:lvlJc w:val="left"/>
+      <w:pPr>
+        <w:ind w:left="720" w:hanging="360"/>
+      </w:pPr>
+      <w:rPr>
+        <w:rFonts w:ascii="Symbol" w:hAnsi="Symbol" w:hint="default"/>
+      </w:rPr>
+    </w:lvl>
+    <w:lvl w:ilvl="1" w:tplc="04090003" w:tentative="1">
+      <w:start w:val="1"/>
+      <w:numFmt w:val="bullet"/>
+      <w:lvlText w:val="o"/>
+      <w:lvlJc w:val="left"/>
+      <w:pPr>
+        <w:ind w:left="1440" w:hanging="360"/>
+      </w:pPr>
+      <w:rPr>
+        <w:rFonts w:ascii="Courier New" w:hAnsi="Courier New" w:cs="Courier New" w:hint="default"/>
+      </w:rPr>
+    </w:lvl>
+    <w:lvl w:ilvl="2" w:tplc="04090005" w:tentative="1">
+      <w:start w:val="1"/>
+      <w:numFmt w:val="bullet"/>
+      <w:lvlText w:val=""/>
+      <w:lvlJc w:val="left"/>
+      <w:pPr>
+        <w:ind w:left="2160" w:hanging="360"/>
+      </w:pPr>
+      <w:rPr>
+        <w:rFonts w:ascii="Wingdings" w:hAnsi="Wingdings" w:hint="default"/>
+      </w:rPr>
+    </w:lvl>
+    <w:lvl w:ilvl="3" w:tplc="04090001" w:tentative="1">
+      <w:start w:val="1"/>
+      <w:numFmt w:val="bullet"/>
+      <w:lvlText w:val=""/>
+      <w:lvlJc w:val="left"/>
+      <w:pPr>
+        <w:ind w:left="2880" w:hanging="360"/>
+      </w:pPr>
+      <w:rPr>
+        <w:rFonts w:ascii="Symbol" w:hAnsi="Symbol" w:hint="default"/>
+      </w:rPr>
+    </w:lvl>
+    <w:lvl w:ilvl="4" w:tplc="04090003" w:tentative="1">
+      <w:start w:val="1"/>
+      <w:numFmt w:val="bullet"/>
+      <w:lvlText w:val="o"/>
+      <w:lvlJc w:val="left"/>
+      <w:pPr>
+        <w:ind w:left="3600" w:hanging="360"/>
+      </w:pPr>
+      <w:rPr>
+        <w:rFonts w:ascii="Courier New" w:hAnsi="Courier New" w:cs="Courier New" w:hint="default"/>
+      </w:rPr>
+    </w:lvl>
+    <w:lvl w:ilvl="5" w:tplc="04090005" w:tentative="1">
+      <w:start w:val="1"/>
+      <w:numFmt w:val="bullet"/>
+      <w:lvlText w:val=""/>
+      <w:lvlJc w:val="left"/>
+      <w:pPr>
+        <w:ind w:left="4320" w:hanging="360"/>
+      </w:pPr>
+      <w:rPr>
+        <w:rFonts w:ascii="Wingdings" w:hAnsi="Wingdings" w:hint="default"/>
+      </w:rPr>
+    </w:lvl>
+    <w:lvl w:ilvl="6" w:tplc="04090001" w:tentative="1">
+      <w:start w:val="1"/>
+      <w:numFmt w:val="bullet"/>
+      <w:lvlText w:val=""/>
+      <w:lvlJc w:val="left"/>
+      <w:pPr>
+        <w:ind w:left="5040" w:hanging="360"/>
+      </w:pPr>
+      <w:rPr>
+        <w:rFonts w:ascii="Symbol" w:hAnsi="Symbol" w:hint="default"/>
+      </w:rPr>
+    </w:lvl>
+    <w:lvl w:ilvl="7" w:tplc="04090003" w:tentative="1">
+      <w:start w:val="1"/>
+      <w:numFmt w:val="bullet"/>
+      <w:lvlText w:val="o"/>
+      <w:lvlJc w:val="left"/>
+      <w:pPr>
+        <w:ind w:left="5760" w:hanging="360"/>
+      </w:pPr>
+      <w:rPr>
+        <w:rFonts w:ascii="Courier New" w:hAnsi="Courier New" w:cs="Courier New" w:hint="default"/>
+      </w:rPr>
+    </w:lvl>
+    <w:lvl w:ilvl="8" w:tplc="04090005" w:tentative="1">
+      <w:start w:val="1"/>
+      <w:numFmt w:val="bullet"/>
+      <w:lvlText w:val=""/>
+      <w:lvlJc w:val="left"/>
+      <w:pPr>
+        <w:ind w:left="6480" w:hanging="360"/>
+      </w:pPr>
+      <w:rPr>
+        <w:rFonts w:ascii="Wingdings" w:hAnsi="Wingdings" w:hint="default"/>
+      </w:rPr>
+    </w:lvl>
+  </w:abstractNum>
+  <w:abstractNum w:abstractNumId="2" w15:restartNumberingAfterBreak="0">
+    <w:nsid w:val="61A424AF"/>
+    <w:multiLevelType w:val="hybridMultilevel"/>
+    <w:tmpl w:val="24BCB56C"/>
+    <w:lvl w:ilvl="0" w:tplc="E0EE874E">
+      <w:start w:val="2"/>
+      <w:numFmt w:val="bullet"/>
+      <w:lvlText w:val="-"/>
+      <w:lvlJc w:val="left"/>
+      <w:pPr>
+        <w:ind w:left="720" w:hanging="360"/>
+      </w:pPr>
+      <w:rPr>
+        <w:rFonts w:ascii="Times New Roman" w:eastAsiaTheme="minorHAnsi" w:hAnsi="Times New Roman" w:cs="Times New Roman" w:hint="default"/>
+      </w:rPr>
+    </w:lvl>
+    <w:lvl w:ilvl="1" w:tplc="04090003" w:tentative="1">
+      <w:start w:val="1"/>
+      <w:numFmt w:val="bullet"/>
+      <w:lvlText w:val="o"/>
+      <w:lvlJc w:val="left"/>
+      <w:pPr>
+        <w:ind w:left="1440" w:hanging="360"/>
+      </w:pPr>
+      <w:rPr>
+        <w:rFonts w:ascii="Courier New" w:hAnsi="Courier New" w:cs="Courier New" w:hint="default"/>
+      </w:rPr>
+    </w:lvl>
+    <w:lvl w:ilvl="2" w:tplc="04090005" w:tentative="1">
+      <w:start w:val="1"/>
+      <w:numFmt w:val="bullet"/>
+      <w:lvlText w:val=""/>
+      <w:lvlJc w:val="left"/>
+      <w:pPr>
+        <w:ind w:left="2160" w:hanging="360"/>
+      </w:pPr>
+      <w:rPr>
+        <w:rFonts w:ascii="Wingdings" w:hAnsi="Wingdings" w:hint="default"/>
+      </w:rPr>
+    </w:lvl>
+    <w:lvl w:ilvl="3" w:tplc="04090001" w:tentative="1">
+      <w:start w:val="1"/>
+      <w:numFmt w:val="bullet"/>
+      <w:lvlText w:val=""/>
+      <w:lvlJc w:val="left"/>
+      <w:pPr>
+        <w:ind w:left="2880" w:hanging="360"/>
+      </w:pPr>
+      <w:rPr>
+        <w:rFonts w:ascii="Symbol" w:hAnsi="Symbol" w:hint="default"/>
+      </w:rPr>
+    </w:lvl>
+    <w:lvl w:ilvl="4" w:tplc="04090003" w:tentative="1">
+      <w:start w:val="1"/>
+      <w:numFmt w:val="bullet"/>
+      <w:lvlText w:val="o"/>
+      <w:lvlJc w:val="left"/>
+      <w:pPr>
+        <w:ind w:left="3600" w:hanging="360"/>
+      </w:pPr>
+      <w:rPr>
+        <w:rFonts w:ascii="Courier New" w:hAnsi="Courier New" w:cs="Courier New" w:hint="default"/>
+      </w:rPr>
+    </w:lvl>
+    <w:lvl w:ilvl="5" w:tplc="04090005" w:tentative="1">
+      <w:start w:val="1"/>
+      <w:numFmt w:val="bullet"/>
+      <w:lvlText w:val=""/>
+      <w:lvlJc w:val="left"/>
+      <w:pPr>
+        <w:ind w:left="4320" w:hanging="360"/>
+      </w:pPr>
+      <w:rPr>
+        <w:rFonts w:ascii="Wingdings" w:hAnsi="Wingdings" w:hint="default"/>
+      </w:rPr>
+    </w:lvl>
+    <w:lvl w:ilvl="6" w:tplc="04090001" w:tentative="1">
+      <w:start w:val="1"/>
+      <w:numFmt w:val="bullet"/>
+      <w:lvlText w:val=""/>
+      <w:lvlJc w:val="left"/>
+      <w:pPr>
+        <w:ind w:left="5040" w:hanging="360"/>
+      </w:pPr>
+      <w:rPr>
+        <w:rFonts w:ascii="Symbol" w:hAnsi="Symbol" w:hint="default"/>
+      </w:rPr>
+    </w:lvl>
+    <w:lvl w:ilvl="7" w:tplc="04090003" w:tentative="1">
+      <w:start w:val="1"/>
+      <w:numFmt w:val="bullet"/>
+      <w:lvlText w:val="o"/>
+      <w:lvlJc w:val="left"/>
+      <w:pPr>
+        <w:ind w:left="5760" w:hanging="360"/>
+      </w:pPr>
+      <w:rPr>
+        <w:rFonts w:ascii="Courier New" w:hAnsi="Courier New" w:cs="Courier New" w:hint="default"/>
+      </w:rPr>
+    </w:lvl>
+    <w:lvl w:ilvl="8" w:tplc="04090005" w:tentative="1">
+      <w:start w:val="1"/>
+      <w:numFmt w:val="bullet"/>
+      <w:lvlText w:val=""/>
+      <w:lvlJc w:val="left"/>
+      <w:pPr>
+        <w:ind w:left="6480" w:hanging="360"/>
+      </w:pPr>
+      <w:rPr>
+        <w:rFonts w:ascii="Wingdings" w:hAnsi="Wingdings" w:hint="default"/>
+      </w:rPr>
+    </w:lvl>
+  </w:abstractNum>
+  <w:abstractNum w:abstractNumId="3" w15:restartNumberingAfterBreak="0">
+    <w:nsid w:val="68B40324"/>
+    <w:multiLevelType w:val="hybridMultilevel"/>
+    <w:tmpl w:val="558EA200"/>
+    <w:lvl w:ilvl="0" w:tplc="0409000F">
+      <w:start w:val="1"/>
+      <w:numFmt w:val="decimal"/>
+      <w:lvlText w:val="%1."/>
+      <w:lvlJc w:val="left"/>
+      <w:pPr>
+        <w:ind w:left="720" w:hanging="360"/>
+      </w:pPr>
+      <w:rPr>
+        <w:rFonts w:hint="default"/>
+      </w:rPr>
+    </w:lvl>
+    <w:lvl w:ilvl="1" w:tplc="04090019" w:tentative="1">
+      <w:start w:val="1"/>
+      <w:numFmt w:val="lowerLetter"/>
+      <w:lvlText w:val="%2."/>
+      <w:lvlJc w:val="left"/>
+      <w:pPr>
+        <w:ind w:left="1440" w:hanging="360"/>
+      </w:pPr>
+    </w:lvl>
+    <w:lvl w:ilvl="2" w:tplc="0409001B" w:tentative="1">
+      <w:start w:val="1"/>
+      <w:numFmt w:val="lowerRoman"/>
+      <w:lvlText w:val="%3."/>
+      <w:lvlJc w:val="right"/>
+      <w:pPr>
+        <w:ind w:left="2160" w:hanging="180"/>
+      </w:pPr>
+    </w:lvl>
+    <w:lvl w:ilvl="3" w:tplc="0409000F" w:tentative="1">
+      <w:start w:val="1"/>
+      <w:numFmt w:val="decimal"/>
+      <w:lvlText w:val="%4."/>
+      <w:lvlJc w:val="left"/>
+      <w:pPr>
+        <w:ind w:left="2880" w:hanging="360"/>
+      </w:pPr>
+    </w:lvl>
+    <w:lvl w:ilvl="4" w:tplc="04090019" w:tentative="1">
+      <w:start w:val="1"/>
+      <w:numFmt w:val="lowerLetter"/>
+      <w:lvlText w:val="%5."/>
+      <w:lvlJc w:val="left"/>
+      <w:pPr>
+        <w:ind w:left="3600" w:hanging="360"/>
+      </w:pPr>
+    </w:lvl>
+    <w:lvl w:ilvl="5" w:tplc="0409001B" w:tentative="1">
+      <w:start w:val="1"/>
+      <w:numFmt w:val="lowerRoman"/>
+      <w:lvlText w:val="%6."/>
+      <w:lvlJc w:val="right"/>
+      <w:pPr>
+        <w:ind w:left="4320" w:hanging="180"/>
+      </w:pPr>
+    </w:lvl>
+    <w:lvl w:ilvl="6" w:tplc="0409000F" w:tentative="1">
+      <w:start w:val="1"/>
+      <w:numFmt w:val="decimal"/>
+      <w:lvlText w:val="%7."/>
+      <w:lvlJc w:val="left"/>
+      <w:pPr>
+        <w:ind w:left="5040" w:hanging="360"/>
+      </w:pPr>
+    </w:lvl>
+    <w:lvl w:ilvl="7" w:tplc="04090019" w:tentative="1">
+      <w:start w:val="1"/>
+      <w:numFmt w:val="lowerLetter"/>
+      <w:lvlText w:val="%8."/>
+      <w:lvlJc w:val="left"/>
+      <w:pPr>
+        <w:ind w:left="5760" w:hanging="360"/>
+      </w:pPr>
+    </w:lvl>
+    <w:lvl w:ilvl="8" w:tplc="0409001B" w:tentative="1">
+      <w:start w:val="1"/>
+      <w:numFmt w:val="lowerRoman"/>
+      <w:lvlText w:val="%9."/>
+      <w:lvlJc w:val="right"/>
+      <w:pPr>
+        <w:ind w:left="6480" w:hanging="180"/>
+      </w:pPr>
+    </w:lvl>
+  </w:abstractNum>
+  <w:num w:numId="1" w16cid:durableId="130440078">
+    <w:abstractNumId w:val="3"/>
+  </w:num>
+  <w:num w:numId="2" w16cid:durableId="135494920">
+    <w:abstractNumId w:val="2"/>
+  </w:num>
+  <w:num w:numId="3" w16cid:durableId="58483029">
+    <w:abstractNumId w:val="1"/>
+  </w:num>
+  <w:num w:numId="4" w16cid:durableId="899052609">
+    <w:abstractNumId w:val="0"/>
+  </w:num>
+</w:numbering>
 </file>
 
 <file path=word/styles.xml><?xml version="1.0" encoding="utf-8"?>
@@ -428,7 +2819,6 @@
   <w:style w:type="character" w:default="1" w:styleId="Fuentedeprrafopredeter">
     <w:name w:val="Default Paragraph Font"/>
     <w:uiPriority w:val="1"/>
-    <w:semiHidden/>
     <w:unhideWhenUsed/>
   </w:style>
   <w:style w:type="table" w:default="1" w:styleId="Tablanormal">
@@ -451,6 +2841,40 @@
     <w:uiPriority w:val="99"/>
     <w:semiHidden/>
     <w:unhideWhenUsed/>
+  </w:style>
+  <w:style w:type="paragraph" w:styleId="Prrafodelista">
+    <w:name w:val="List Paragraph"/>
+    <w:basedOn w:val="Normal"/>
+    <w:uiPriority w:val="34"/>
+    <w:qFormat/>
+    <w:rsid w:val="000361FC"/>
+    <w:pPr>
+      <w:ind w:left="720"/>
+      <w:contextualSpacing/>
+    </w:pPr>
+  </w:style>
+  <w:style w:type="character" w:styleId="Hipervnculo">
+    <w:name w:val="Hyperlink"/>
+    <w:basedOn w:val="Fuentedeprrafopredeter"/>
+    <w:uiPriority w:val="99"/>
+    <w:unhideWhenUsed/>
+    <w:rsid w:val="005A2B82"/>
+    <w:rPr>
+      <w:color w:val="0563C1" w:themeColor="hyperlink"/>
+      <w:u w:val="single"/>
+    </w:rPr>
+  </w:style>
+  <w:style w:type="character" w:styleId="Mencinsinresolver">
+    <w:name w:val="Unresolved Mention"/>
+    <w:basedOn w:val="Fuentedeprrafopredeter"/>
+    <w:uiPriority w:val="99"/>
+    <w:semiHidden/>
+    <w:unhideWhenUsed/>
+    <w:rsid w:val="005A2B82"/>
+    <w:rPr>
+      <w:color w:val="605E5C"/>
+      <w:shd w:val="clear" w:color="auto" w:fill="E1DFDD"/>
+    </w:rPr>
   </w:style>
 </w:styles>
 </file>

</xml_diff>